<commit_message>
Default and static methods in interfaces completed with notes
</commit_message>
<xml_diff>
--- a/Material/Java 8/#03 - Interface Default Methods.docx
+++ b/Material/Java 8/#03 - Interface Default Methods.docx
@@ -4,27 +4,1188 @@
   <w:body>
     <w:p>
       <w:pPr>
-        <w:pStyle w:val="NormalWeb"/>
-        <w:numPr>
-          <w:ilvl w:val="0"/>
-          <w:numId w:val="20"/>
-        </w:numPr>
-        <w:spacing w:before="240" w:beforeAutospacing="0" w:after="240" w:afterAutospacing="0"/>
-        <w:rPr>
-          <w:rFonts w:ascii="Roboto" w:hAnsi="Roboto" w:cs="Arial"/>
-          <w:b/>
-          <w:bCs/>
-          <w:color w:val="4D5B7C"/>
-        </w:rPr>
-      </w:pPr>
-      <w:r>
-        <w:rPr>
-          <w:rFonts w:ascii="Roboto" w:hAnsi="Roboto" w:cs="Arial"/>
-          <w:b/>
-          <w:bCs/>
-          <w:color w:val="4D5B7C"/>
-        </w:rPr>
-        <w:t xml:space="preserve">What is OpenJDK and </w:t>
+        <w:spacing w:before="100" w:beforeAutospacing="1" w:after="100" w:afterAutospacing="1" w:line="240" w:lineRule="auto"/>
+        <w:rPr>
+          <w:rFonts w:ascii="Roboto" w:hAnsi="Roboto" w:cs="Arial"/>
+          <w:color w:val="4D5B7C"/>
+          <w:lang w:val="en-US"/>
+        </w:rPr>
+      </w:pPr>
+      <w:r>
+        <w:rPr>
+          <w:rFonts w:ascii="Roboto" w:hAnsi="Roboto" w:cs="Arial"/>
+          <w:color w:val="4D5B7C"/>
+          <w:lang w:val="en-US"/>
+        </w:rPr>
+        <w:t>Java doesn’t support multiple inheritance for classes but does support for interfaces.</w:t>
+      </w:r>
+    </w:p>
+    <w:p>
+      <w:pPr>
+        <w:spacing w:before="100" w:beforeAutospacing="1" w:after="100" w:afterAutospacing="1" w:line="240" w:lineRule="auto"/>
+        <w:rPr>
+          <w:rFonts w:ascii="Roboto" w:hAnsi="Roboto" w:cs="Arial"/>
+          <w:color w:val="4D5B7C"/>
+          <w:lang w:val="en-US"/>
+        </w:rPr>
+      </w:pPr>
+      <w:r>
+        <w:rPr>
+          <w:rFonts w:ascii="Roboto" w:hAnsi="Roboto" w:cs="Arial"/>
+          <w:b/>
+          <w:bCs/>
+          <w:color w:val="4D5B7C"/>
+          <w:lang w:val="en-US"/>
+        </w:rPr>
+        <w:t xml:space="preserve">Do you know the </w:t>
+      </w:r>
+      <w:proofErr w:type="gramStart"/>
+      <w:r>
+        <w:rPr>
+          <w:rFonts w:ascii="Roboto" w:hAnsi="Roboto" w:cs="Arial"/>
+          <w:b/>
+          <w:bCs/>
+          <w:color w:val="4D5B7C"/>
+          <w:lang w:val="en-US"/>
+        </w:rPr>
+        <w:t>reason ?</w:t>
+      </w:r>
+      <w:proofErr w:type="gramEnd"/>
+    </w:p>
+    <w:p>
+      <w:pPr>
+        <w:spacing w:before="100" w:beforeAutospacing="1" w:after="100" w:afterAutospacing="1" w:line="240" w:lineRule="auto"/>
+        <w:rPr>
+          <w:rFonts w:ascii="Roboto" w:hAnsi="Roboto" w:cs="Arial"/>
+          <w:color w:val="4D5B7C"/>
+          <w:lang w:val="en-US"/>
+        </w:rPr>
+      </w:pPr>
+      <w:r>
+        <w:rPr>
+          <w:rFonts w:ascii="Roboto" w:hAnsi="Roboto" w:cs="Arial"/>
+          <w:color w:val="4D5B7C"/>
+          <w:lang w:val="en-US"/>
+        </w:rPr>
+        <w:t>Assume we have a class A which extends two classes B and C. What happen if B and C contains a method with same name.</w:t>
+      </w:r>
+    </w:p>
+    <w:p>
+      <w:pPr>
+        <w:spacing w:before="100" w:beforeAutospacing="1" w:after="100" w:afterAutospacing="1" w:line="240" w:lineRule="auto"/>
+        <w:rPr>
+          <w:rFonts w:ascii="Roboto" w:hAnsi="Roboto" w:cs="Arial"/>
+          <w:b/>
+          <w:bCs/>
+          <w:color w:val="4D5B7C"/>
+          <w:lang w:val="en-US"/>
+        </w:rPr>
+      </w:pPr>
+      <w:r>
+        <w:rPr>
+          <w:rFonts w:ascii="Roboto" w:hAnsi="Roboto" w:cs="Arial"/>
+          <w:b/>
+          <w:bCs/>
+          <w:color w:val="4D5B7C"/>
+          <w:lang w:val="en-US"/>
+        </w:rPr>
+        <w:t>class B {</w:t>
+      </w:r>
+    </w:p>
+    <w:p>
+      <w:pPr>
+        <w:spacing w:before="100" w:beforeAutospacing="1" w:after="100" w:afterAutospacing="1" w:line="240" w:lineRule="auto"/>
+        <w:rPr>
+          <w:rFonts w:ascii="Roboto" w:hAnsi="Roboto" w:cs="Arial"/>
+          <w:b/>
+          <w:bCs/>
+          <w:color w:val="4D5B7C"/>
+          <w:lang w:val="en-US"/>
+        </w:rPr>
+      </w:pPr>
+      <w:r>
+        <w:rPr>
+          <w:rFonts w:ascii="Roboto" w:hAnsi="Roboto" w:cs="Arial"/>
+          <w:b/>
+          <w:bCs/>
+          <w:color w:val="4D5B7C"/>
+          <w:lang w:val="en-US"/>
+        </w:rPr>
+        <w:tab/>
+        <w:t xml:space="preserve">void </w:t>
+      </w:r>
+      <w:proofErr w:type="gramStart"/>
+      <w:r>
+        <w:rPr>
+          <w:rFonts w:ascii="Roboto" w:hAnsi="Roboto" w:cs="Arial"/>
+          <w:b/>
+          <w:bCs/>
+          <w:color w:val="4D5B7C"/>
+          <w:lang w:val="en-US"/>
+        </w:rPr>
+        <w:t>show(</w:t>
+      </w:r>
+      <w:proofErr w:type="gramEnd"/>
+      <w:r>
+        <w:rPr>
+          <w:rFonts w:ascii="Roboto" w:hAnsi="Roboto" w:cs="Arial"/>
+          <w:b/>
+          <w:bCs/>
+          <w:color w:val="4D5B7C"/>
+          <w:lang w:val="en-US"/>
+        </w:rPr>
+        <w:t>) {}</w:t>
+      </w:r>
+    </w:p>
+    <w:p>
+      <w:pPr>
+        <w:spacing w:before="100" w:beforeAutospacing="1" w:after="100" w:afterAutospacing="1" w:line="240" w:lineRule="auto"/>
+        <w:rPr>
+          <w:rFonts w:ascii="Roboto" w:hAnsi="Roboto" w:cs="Arial"/>
+          <w:b/>
+          <w:bCs/>
+          <w:color w:val="4D5B7C"/>
+          <w:lang w:val="en-US"/>
+        </w:rPr>
+      </w:pPr>
+      <w:r>
+        <w:rPr>
+          <w:rFonts w:ascii="Roboto" w:hAnsi="Roboto" w:cs="Arial"/>
+          <w:b/>
+          <w:bCs/>
+          <w:color w:val="4D5B7C"/>
+          <w:lang w:val="en-US"/>
+        </w:rPr>
+        <w:t>}</w:t>
+      </w:r>
+    </w:p>
+    <w:p>
+      <w:pPr>
+        <w:spacing w:before="100" w:beforeAutospacing="1" w:after="100" w:afterAutospacing="1" w:line="240" w:lineRule="auto"/>
+        <w:rPr>
+          <w:rFonts w:ascii="Roboto" w:hAnsi="Roboto" w:cs="Arial"/>
+          <w:b/>
+          <w:bCs/>
+          <w:color w:val="4D5B7C"/>
+          <w:lang w:val="en-US"/>
+        </w:rPr>
+      </w:pPr>
+    </w:p>
+    <w:p>
+      <w:pPr>
+        <w:spacing w:before="100" w:beforeAutospacing="1" w:after="100" w:afterAutospacing="1" w:line="240" w:lineRule="auto"/>
+        <w:rPr>
+          <w:rFonts w:ascii="Roboto" w:hAnsi="Roboto" w:cs="Arial"/>
+          <w:b/>
+          <w:bCs/>
+          <w:color w:val="4D5B7C"/>
+          <w:lang w:val="en-US"/>
+        </w:rPr>
+      </w:pPr>
+      <w:r>
+        <w:rPr>
+          <w:rFonts w:ascii="Roboto" w:hAnsi="Roboto" w:cs="Arial"/>
+          <w:b/>
+          <w:bCs/>
+          <w:color w:val="4D5B7C"/>
+          <w:lang w:val="en-US"/>
+        </w:rPr>
+        <w:t xml:space="preserve">class </w:t>
+      </w:r>
+      <w:r>
+        <w:rPr>
+          <w:rFonts w:ascii="Roboto" w:hAnsi="Roboto" w:cs="Arial"/>
+          <w:b/>
+          <w:bCs/>
+          <w:color w:val="4D5B7C"/>
+          <w:lang w:val="en-US"/>
+        </w:rPr>
+        <w:t>C</w:t>
+      </w:r>
+      <w:r>
+        <w:rPr>
+          <w:rFonts w:ascii="Roboto" w:hAnsi="Roboto" w:cs="Arial"/>
+          <w:b/>
+          <w:bCs/>
+          <w:color w:val="4D5B7C"/>
+          <w:lang w:val="en-US"/>
+        </w:rPr>
+        <w:t xml:space="preserve"> {</w:t>
+      </w:r>
+    </w:p>
+    <w:p>
+      <w:pPr>
+        <w:spacing w:before="100" w:beforeAutospacing="1" w:after="100" w:afterAutospacing="1" w:line="240" w:lineRule="auto"/>
+        <w:rPr>
+          <w:rFonts w:ascii="Roboto" w:hAnsi="Roboto" w:cs="Arial"/>
+          <w:b/>
+          <w:bCs/>
+          <w:color w:val="4D5B7C"/>
+          <w:lang w:val="en-US"/>
+        </w:rPr>
+      </w:pPr>
+      <w:r>
+        <w:rPr>
+          <w:rFonts w:ascii="Roboto" w:hAnsi="Roboto" w:cs="Arial"/>
+          <w:b/>
+          <w:bCs/>
+          <w:color w:val="4D5B7C"/>
+          <w:lang w:val="en-US"/>
+        </w:rPr>
+        <w:tab/>
+        <w:t xml:space="preserve">void </w:t>
+      </w:r>
+      <w:proofErr w:type="gramStart"/>
+      <w:r>
+        <w:rPr>
+          <w:rFonts w:ascii="Roboto" w:hAnsi="Roboto" w:cs="Arial"/>
+          <w:b/>
+          <w:bCs/>
+          <w:color w:val="4D5B7C"/>
+          <w:lang w:val="en-US"/>
+        </w:rPr>
+        <w:t>show(</w:t>
+      </w:r>
+      <w:proofErr w:type="gramEnd"/>
+      <w:r>
+        <w:rPr>
+          <w:rFonts w:ascii="Roboto" w:hAnsi="Roboto" w:cs="Arial"/>
+          <w:b/>
+          <w:bCs/>
+          <w:color w:val="4D5B7C"/>
+          <w:lang w:val="en-US"/>
+        </w:rPr>
+        <w:t>) {}</w:t>
+      </w:r>
+    </w:p>
+    <w:p>
+      <w:pPr>
+        <w:spacing w:before="100" w:beforeAutospacing="1" w:after="100" w:afterAutospacing="1" w:line="240" w:lineRule="auto"/>
+        <w:rPr>
+          <w:rFonts w:ascii="Roboto" w:hAnsi="Roboto" w:cs="Arial"/>
+          <w:b/>
+          <w:bCs/>
+          <w:color w:val="4D5B7C"/>
+          <w:lang w:val="en-US"/>
+        </w:rPr>
+      </w:pPr>
+      <w:r>
+        <w:rPr>
+          <w:rFonts w:ascii="Roboto" w:hAnsi="Roboto" w:cs="Arial"/>
+          <w:b/>
+          <w:bCs/>
+          <w:color w:val="4D5B7C"/>
+          <w:lang w:val="en-US"/>
+        </w:rPr>
+        <w:t>}</w:t>
+      </w:r>
+    </w:p>
+    <w:p>
+      <w:pPr>
+        <w:spacing w:before="100" w:beforeAutospacing="1" w:after="100" w:afterAutospacing="1" w:line="240" w:lineRule="auto"/>
+        <w:rPr>
+          <w:rFonts w:ascii="Roboto" w:hAnsi="Roboto" w:cs="Arial"/>
+          <w:color w:val="4D5B7C"/>
+          <w:lang w:val="en-US"/>
+        </w:rPr>
+      </w:pPr>
+    </w:p>
+    <w:p>
+      <w:pPr>
+        <w:spacing w:before="100" w:beforeAutospacing="1" w:after="100" w:afterAutospacing="1" w:line="240" w:lineRule="auto"/>
+        <w:rPr>
+          <w:rFonts w:ascii="Roboto" w:hAnsi="Roboto" w:cs="Arial"/>
+          <w:b/>
+          <w:bCs/>
+          <w:color w:val="4D5B7C"/>
+          <w:lang w:val="en-US"/>
+        </w:rPr>
+      </w:pPr>
+      <w:r>
+        <w:rPr>
+          <w:rFonts w:ascii="Roboto" w:hAnsi="Roboto" w:cs="Arial"/>
+          <w:b/>
+          <w:bCs/>
+          <w:color w:val="4D5B7C"/>
+          <w:lang w:val="en-US"/>
+        </w:rPr>
+        <w:t>class A exte</w:t>
+      </w:r>
+      <w:r>
+        <w:rPr>
+          <w:rFonts w:ascii="Roboto" w:hAnsi="Roboto" w:cs="Arial"/>
+          <w:b/>
+          <w:bCs/>
+          <w:color w:val="4D5B7C"/>
+          <w:lang w:val="en-US"/>
+        </w:rPr>
+        <w:t>nd</w:t>
+      </w:r>
+      <w:r>
+        <w:rPr>
+          <w:rFonts w:ascii="Roboto" w:hAnsi="Roboto" w:cs="Arial"/>
+          <w:b/>
+          <w:bCs/>
+          <w:color w:val="4D5B7C"/>
+          <w:lang w:val="en-US"/>
+        </w:rPr>
+        <w:t>s B, C {</w:t>
+      </w:r>
+    </w:p>
+    <w:p>
+      <w:pPr>
+        <w:spacing w:before="100" w:beforeAutospacing="1" w:after="100" w:afterAutospacing="1" w:line="240" w:lineRule="auto"/>
+        <w:rPr>
+          <w:rFonts w:ascii="Roboto" w:hAnsi="Roboto" w:cs="Arial"/>
+          <w:b/>
+          <w:bCs/>
+          <w:color w:val="4D5B7C"/>
+          <w:lang w:val="en-US"/>
+        </w:rPr>
+      </w:pPr>
+      <w:r>
+        <w:rPr>
+          <w:rFonts w:ascii="Roboto" w:hAnsi="Roboto" w:cs="Arial"/>
+          <w:b/>
+          <w:bCs/>
+          <w:color w:val="4D5B7C"/>
+          <w:lang w:val="en-US"/>
+        </w:rPr>
+        <w:tab/>
+        <w:t xml:space="preserve">void </w:t>
+      </w:r>
+      <w:proofErr w:type="gramStart"/>
+      <w:r>
+        <w:rPr>
+          <w:rFonts w:ascii="Roboto" w:hAnsi="Roboto" w:cs="Arial"/>
+          <w:b/>
+          <w:bCs/>
+          <w:color w:val="4D5B7C"/>
+          <w:lang w:val="en-US"/>
+        </w:rPr>
+        <w:t>print(</w:t>
+      </w:r>
+      <w:proofErr w:type="gramEnd"/>
+      <w:r>
+        <w:rPr>
+          <w:rFonts w:ascii="Roboto" w:hAnsi="Roboto" w:cs="Arial"/>
+          <w:b/>
+          <w:bCs/>
+          <w:color w:val="4D5B7C"/>
+          <w:lang w:val="en-US"/>
+        </w:rPr>
+        <w:t>) {</w:t>
+      </w:r>
+    </w:p>
+    <w:p>
+      <w:pPr>
+        <w:spacing w:before="100" w:beforeAutospacing="1" w:after="100" w:afterAutospacing="1" w:line="240" w:lineRule="auto"/>
+        <w:rPr>
+          <w:rFonts w:ascii="Roboto" w:hAnsi="Roboto" w:cs="Arial"/>
+          <w:b/>
+          <w:bCs/>
+          <w:color w:val="4D5B7C"/>
+          <w:lang w:val="en-US"/>
+        </w:rPr>
+      </w:pPr>
+      <w:r>
+        <w:rPr>
+          <w:rFonts w:ascii="Roboto" w:hAnsi="Roboto" w:cs="Arial"/>
+          <w:b/>
+          <w:bCs/>
+          <w:color w:val="4D5B7C"/>
+          <w:lang w:val="en-US"/>
+        </w:rPr>
+        <w:tab/>
+      </w:r>
+      <w:r>
+        <w:rPr>
+          <w:rFonts w:ascii="Roboto" w:hAnsi="Roboto" w:cs="Arial"/>
+          <w:b/>
+          <w:bCs/>
+          <w:color w:val="4D5B7C"/>
+          <w:lang w:val="en-US"/>
+        </w:rPr>
+        <w:tab/>
+      </w:r>
+      <w:proofErr w:type="gramStart"/>
+      <w:r>
+        <w:rPr>
+          <w:rFonts w:ascii="Roboto" w:hAnsi="Roboto" w:cs="Arial"/>
+          <w:b/>
+          <w:bCs/>
+          <w:color w:val="4D5B7C"/>
+          <w:lang w:val="en-US"/>
+        </w:rPr>
+        <w:t>show(</w:t>
+      </w:r>
+      <w:proofErr w:type="gramEnd"/>
+      <w:r>
+        <w:rPr>
+          <w:rFonts w:ascii="Roboto" w:hAnsi="Roboto" w:cs="Arial"/>
+          <w:b/>
+          <w:bCs/>
+          <w:color w:val="4D5B7C"/>
+          <w:lang w:val="en-US"/>
+        </w:rPr>
+        <w:t>);</w:t>
+      </w:r>
+    </w:p>
+    <w:p>
+      <w:pPr>
+        <w:spacing w:before="100" w:beforeAutospacing="1" w:after="100" w:afterAutospacing="1" w:line="240" w:lineRule="auto"/>
+        <w:rPr>
+          <w:rFonts w:ascii="Roboto" w:hAnsi="Roboto" w:cs="Arial"/>
+          <w:b/>
+          <w:bCs/>
+          <w:color w:val="4D5B7C"/>
+          <w:lang w:val="en-US"/>
+        </w:rPr>
+      </w:pPr>
+      <w:r>
+        <w:rPr>
+          <w:rFonts w:ascii="Roboto" w:hAnsi="Roboto" w:cs="Arial"/>
+          <w:b/>
+          <w:bCs/>
+          <w:color w:val="4D5B7C"/>
+          <w:lang w:val="en-US"/>
+        </w:rPr>
+        <w:tab/>
+        <w:t>}</w:t>
+      </w:r>
+    </w:p>
+    <w:p>
+      <w:pPr>
+        <w:spacing w:before="100" w:beforeAutospacing="1" w:after="100" w:afterAutospacing="1" w:line="240" w:lineRule="auto"/>
+        <w:rPr>
+          <w:rFonts w:ascii="Roboto" w:hAnsi="Roboto" w:cs="Arial"/>
+          <w:b/>
+          <w:bCs/>
+          <w:color w:val="4D5B7C"/>
+          <w:lang w:val="en-US"/>
+        </w:rPr>
+      </w:pPr>
+      <w:r>
+        <w:rPr>
+          <w:rFonts w:ascii="Roboto" w:hAnsi="Roboto" w:cs="Arial"/>
+          <w:b/>
+          <w:bCs/>
+          <w:color w:val="4D5B7C"/>
+          <w:lang w:val="en-US"/>
+        </w:rPr>
+        <w:t>}</w:t>
+      </w:r>
+    </w:p>
+    <w:p>
+      <w:pPr>
+        <w:spacing w:before="100" w:beforeAutospacing="1" w:after="100" w:afterAutospacing="1" w:line="240" w:lineRule="auto"/>
+        <w:rPr>
+          <w:rFonts w:ascii="Roboto" w:hAnsi="Roboto" w:cs="Arial"/>
+          <w:color w:val="4D5B7C"/>
+          <w:lang w:val="en-US"/>
+        </w:rPr>
+      </w:pPr>
+    </w:p>
+    <w:p>
+      <w:pPr>
+        <w:spacing w:before="100" w:beforeAutospacing="1" w:after="100" w:afterAutospacing="1" w:line="240" w:lineRule="auto"/>
+        <w:rPr>
+          <w:rFonts w:ascii="Roboto" w:hAnsi="Roboto" w:cs="Arial"/>
+          <w:color w:val="4D5B7C"/>
+          <w:lang w:val="en-US"/>
+        </w:rPr>
+      </w:pPr>
+      <w:r>
+        <w:rPr>
+          <w:rFonts w:ascii="Roboto" w:hAnsi="Roboto" w:cs="Arial"/>
+          <w:color w:val="4D5B7C"/>
+          <w:lang w:val="en-US"/>
+        </w:rPr>
+        <w:t xml:space="preserve">Inside </w:t>
+      </w:r>
+      <w:proofErr w:type="gramStart"/>
+      <w:r>
+        <w:rPr>
+          <w:rFonts w:ascii="Roboto" w:hAnsi="Roboto" w:cs="Arial"/>
+          <w:color w:val="4D5B7C"/>
+          <w:lang w:val="en-US"/>
+        </w:rPr>
+        <w:t>print(</w:t>
+      </w:r>
+      <w:proofErr w:type="gramEnd"/>
+      <w:r>
+        <w:rPr>
+          <w:rFonts w:ascii="Roboto" w:hAnsi="Roboto" w:cs="Arial"/>
+          <w:color w:val="4D5B7C"/>
+          <w:lang w:val="en-US"/>
+        </w:rPr>
+        <w:t xml:space="preserve">) method of A class we have a call to show() method. And as you can see, </w:t>
+      </w:r>
+      <w:proofErr w:type="gramStart"/>
+      <w:r>
+        <w:rPr>
+          <w:rFonts w:ascii="Roboto" w:hAnsi="Roboto" w:cs="Arial"/>
+          <w:color w:val="4D5B7C"/>
+          <w:lang w:val="en-US"/>
+        </w:rPr>
+        <w:t>show(</w:t>
+      </w:r>
+      <w:proofErr w:type="gramEnd"/>
+      <w:r>
+        <w:rPr>
+          <w:rFonts w:ascii="Roboto" w:hAnsi="Roboto" w:cs="Arial"/>
+          <w:color w:val="4D5B7C"/>
+          <w:lang w:val="en-US"/>
+        </w:rPr>
+        <w:t>) method belong to B class as well as C class.</w:t>
+      </w:r>
+    </w:p>
+    <w:p>
+      <w:pPr>
+        <w:spacing w:before="100" w:beforeAutospacing="1" w:after="100" w:afterAutospacing="1" w:line="240" w:lineRule="auto"/>
+        <w:rPr>
+          <w:rFonts w:ascii="Roboto" w:hAnsi="Roboto" w:cs="Arial"/>
+          <w:color w:val="4D5B7C"/>
+          <w:lang w:val="en-US"/>
+        </w:rPr>
+      </w:pPr>
+      <w:r>
+        <w:rPr>
+          <w:rFonts w:ascii="Roboto" w:hAnsi="Roboto" w:cs="Arial"/>
+          <w:color w:val="4D5B7C"/>
+          <w:lang w:val="en-US"/>
+        </w:rPr>
+        <w:t xml:space="preserve">In such scenario, java can’t decide which class </w:t>
+      </w:r>
+      <w:proofErr w:type="gramStart"/>
+      <w:r>
+        <w:rPr>
+          <w:rFonts w:ascii="Roboto" w:hAnsi="Roboto" w:cs="Arial"/>
+          <w:color w:val="4D5B7C"/>
+          <w:lang w:val="en-US"/>
+        </w:rPr>
+        <w:t>show(</w:t>
+      </w:r>
+      <w:proofErr w:type="gramEnd"/>
+      <w:r>
+        <w:rPr>
+          <w:rFonts w:ascii="Roboto" w:hAnsi="Roboto" w:cs="Arial"/>
+          <w:color w:val="4D5B7C"/>
+          <w:lang w:val="en-US"/>
+        </w:rPr>
+        <w:t>) method should</w:t>
+      </w:r>
+      <w:r>
+        <w:rPr>
+          <w:rFonts w:ascii="Roboto" w:hAnsi="Roboto" w:cs="Arial"/>
+          <w:color w:val="4D5B7C"/>
+          <w:lang w:val="en-US"/>
+        </w:rPr>
+        <w:t xml:space="preserve"> be</w:t>
+      </w:r>
+      <w:r>
+        <w:rPr>
+          <w:rFonts w:ascii="Roboto" w:hAnsi="Roboto" w:cs="Arial"/>
+          <w:color w:val="4D5B7C"/>
+          <w:lang w:val="en-US"/>
+        </w:rPr>
+        <w:t xml:space="preserve"> call. </w:t>
+      </w:r>
+      <w:proofErr w:type="gramStart"/>
+      <w:r>
+        <w:rPr>
+          <w:rFonts w:ascii="Roboto" w:hAnsi="Roboto" w:cs="Arial"/>
+          <w:color w:val="4D5B7C"/>
+          <w:lang w:val="en-US"/>
+        </w:rPr>
+        <w:t>So</w:t>
+      </w:r>
+      <w:proofErr w:type="gramEnd"/>
+      <w:r>
+        <w:rPr>
+          <w:rFonts w:ascii="Roboto" w:hAnsi="Roboto" w:cs="Arial"/>
+          <w:color w:val="4D5B7C"/>
+          <w:lang w:val="en-US"/>
+        </w:rPr>
+        <w:t xml:space="preserve"> to avoid, such kind of ambiguity in the code. Java decide, not to support multiple inheritance.</w:t>
+      </w:r>
+    </w:p>
+    <w:p>
+      <w:pPr>
+        <w:spacing w:before="100" w:beforeAutospacing="1" w:after="100" w:afterAutospacing="1" w:line="240" w:lineRule="auto"/>
+        <w:rPr>
+          <w:rFonts w:ascii="Roboto" w:hAnsi="Roboto" w:cs="Arial"/>
+          <w:color w:val="4D5B7C"/>
+          <w:lang w:val="en-US"/>
+        </w:rPr>
+      </w:pPr>
+      <w:r>
+        <w:rPr>
+          <w:rFonts w:ascii="Roboto" w:hAnsi="Roboto" w:cs="Arial"/>
+          <w:color w:val="4D5B7C"/>
+          <w:lang w:val="en-US"/>
+        </w:rPr>
+        <w:t xml:space="preserve">But multiple inheritance is supported for interface. Reason is simple, because interface only contains abstract method so </w:t>
+      </w:r>
+      <w:r>
+        <w:rPr>
+          <w:rFonts w:ascii="Roboto" w:hAnsi="Roboto" w:cs="Arial"/>
+          <w:color w:val="4D5B7C"/>
+          <w:lang w:val="en-US"/>
+        </w:rPr>
+        <w:t>even if a class implements two interfaces having a method with same name. But still ambiguity is not there because we can’t call abstract methods.</w:t>
+      </w:r>
+    </w:p>
+    <w:p>
+      <w:pPr>
+        <w:spacing w:before="100" w:beforeAutospacing="1" w:after="100" w:afterAutospacing="1" w:line="240" w:lineRule="auto"/>
+        <w:rPr>
+          <w:rFonts w:ascii="Roboto" w:hAnsi="Roboto" w:cs="Arial"/>
+          <w:color w:val="4D5B7C"/>
+          <w:lang w:val="en-US"/>
+        </w:rPr>
+      </w:pPr>
+    </w:p>
+    <w:p>
+      <w:pPr>
+        <w:spacing w:before="100" w:beforeAutospacing="1" w:after="100" w:afterAutospacing="1" w:line="240" w:lineRule="auto"/>
+        <w:rPr>
+          <w:rFonts w:ascii="Roboto" w:hAnsi="Roboto" w:cs="Arial"/>
+          <w:color w:val="4D5B7C"/>
+          <w:lang w:val="en-US"/>
+        </w:rPr>
+      </w:pPr>
+    </w:p>
+    <w:p>
+      <w:pPr>
+        <w:spacing w:before="100" w:beforeAutospacing="1" w:after="100" w:afterAutospacing="1" w:line="240" w:lineRule="auto"/>
+        <w:rPr>
+          <w:rFonts w:ascii="Roboto" w:hAnsi="Roboto" w:cs="Arial"/>
+          <w:color w:val="4D5B7C"/>
+          <w:lang w:val="en-US"/>
+        </w:rPr>
+      </w:pPr>
+    </w:p>
+    <w:p>
+      <w:pPr>
+        <w:spacing w:before="100" w:beforeAutospacing="1" w:after="100" w:afterAutospacing="1" w:line="240" w:lineRule="auto"/>
+        <w:rPr>
+          <w:rFonts w:ascii="Roboto" w:hAnsi="Roboto" w:cs="Arial"/>
+          <w:color w:val="4D5B7C"/>
+          <w:lang w:val="en-US"/>
+        </w:rPr>
+      </w:pPr>
+      <w:r>
+        <w:rPr>
+          <w:rFonts w:ascii="Roboto" w:hAnsi="Roboto" w:cs="Arial"/>
+          <w:color w:val="4D5B7C"/>
+          <w:lang w:val="en-US"/>
+        </w:rPr>
+        <w:lastRenderedPageBreak/>
+        <w:t xml:space="preserve">But from JSE 8, java introduced the concept of </w:t>
+      </w:r>
+      <w:r>
+        <w:rPr>
+          <w:rFonts w:ascii="Roboto" w:hAnsi="Roboto" w:cs="Arial"/>
+          <w:b/>
+          <w:bCs/>
+          <w:color w:val="4D5B7C"/>
+          <w:lang w:val="en-US"/>
+        </w:rPr>
+        <w:t>default methods</w:t>
+      </w:r>
+      <w:r>
+        <w:rPr>
+          <w:rFonts w:ascii="Roboto" w:hAnsi="Roboto" w:cs="Arial"/>
+          <w:color w:val="4D5B7C"/>
+          <w:lang w:val="en-US"/>
+        </w:rPr>
+        <w:t>.</w:t>
+      </w:r>
+    </w:p>
+    <w:p>
+      <w:pPr>
+        <w:spacing w:before="100" w:beforeAutospacing="1" w:after="100" w:afterAutospacing="1" w:line="240" w:lineRule="auto"/>
+        <w:rPr>
+          <w:rFonts w:ascii="Roboto" w:hAnsi="Roboto" w:cs="Arial"/>
+          <w:color w:val="4D5B7C"/>
+          <w:lang w:val="en-US"/>
+        </w:rPr>
+      </w:pPr>
+      <w:r>
+        <w:rPr>
+          <w:rFonts w:ascii="Roboto" w:hAnsi="Roboto" w:cs="Arial"/>
+          <w:color w:val="4D5B7C"/>
+          <w:lang w:val="en-US"/>
+        </w:rPr>
+        <w:t>Default methods are nothing but the concrete methods for interface.</w:t>
+      </w:r>
+    </w:p>
+    <w:p>
+      <w:pPr>
+        <w:spacing w:before="100" w:beforeAutospacing="1" w:after="100" w:afterAutospacing="1" w:line="240" w:lineRule="auto"/>
+        <w:rPr>
+          <w:rFonts w:ascii="Roboto" w:hAnsi="Roboto" w:cs="Arial"/>
+          <w:color w:val="4D5B7C"/>
+          <w:lang w:val="en-US"/>
+        </w:rPr>
+      </w:pPr>
+      <w:r>
+        <w:rPr>
+          <w:rFonts w:ascii="Roboto" w:hAnsi="Roboto" w:cs="Arial"/>
+          <w:color w:val="4D5B7C"/>
+          <w:lang w:val="en-US"/>
+        </w:rPr>
+        <w:t>So now, interfaces can have concrete method in their body.</w:t>
+      </w:r>
+    </w:p>
+    <w:p>
+      <w:pPr>
+        <w:spacing w:before="100" w:beforeAutospacing="1" w:after="100" w:afterAutospacing="1" w:line="240" w:lineRule="auto"/>
+        <w:rPr>
+          <w:rFonts w:ascii="Roboto" w:hAnsi="Roboto" w:cs="Arial"/>
+          <w:color w:val="4D5B7C"/>
+          <w:lang w:val="en-US"/>
+        </w:rPr>
+      </w:pPr>
+    </w:p>
+    <w:p>
+      <w:pPr>
+        <w:spacing w:before="100" w:beforeAutospacing="1" w:after="100" w:afterAutospacing="1" w:line="240" w:lineRule="auto"/>
+        <w:rPr>
+          <w:rFonts w:ascii="Roboto" w:hAnsi="Roboto" w:cs="Arial"/>
+          <w:b/>
+          <w:bCs/>
+          <w:color w:val="4D5B7C"/>
+          <w:lang w:val="en-US"/>
+        </w:rPr>
+      </w:pPr>
+      <w:r>
+        <w:rPr>
+          <w:rFonts w:ascii="Roboto" w:hAnsi="Roboto" w:cs="Arial"/>
+          <w:b/>
+          <w:bCs/>
+          <w:color w:val="4D5B7C"/>
+          <w:lang w:val="en-US"/>
+        </w:rPr>
+        <w:t xml:space="preserve">Here one confusion should come in your </w:t>
+      </w:r>
+      <w:proofErr w:type="gramStart"/>
+      <w:r>
+        <w:rPr>
+          <w:rFonts w:ascii="Roboto" w:hAnsi="Roboto" w:cs="Arial"/>
+          <w:b/>
+          <w:bCs/>
+          <w:color w:val="4D5B7C"/>
+          <w:lang w:val="en-US"/>
+        </w:rPr>
+        <w:t>mind !</w:t>
+      </w:r>
+      <w:proofErr w:type="gramEnd"/>
+    </w:p>
+    <w:p>
+      <w:pPr>
+        <w:spacing w:before="100" w:beforeAutospacing="1" w:after="100" w:afterAutospacing="1" w:line="240" w:lineRule="auto"/>
+        <w:rPr>
+          <w:rFonts w:ascii="Roboto" w:hAnsi="Roboto" w:cs="Arial"/>
+          <w:color w:val="4D5B7C"/>
+          <w:lang w:val="en-US"/>
+        </w:rPr>
+      </w:pPr>
+      <w:r>
+        <w:rPr>
+          <w:rFonts w:ascii="Roboto" w:hAnsi="Roboto" w:cs="Arial"/>
+          <w:color w:val="4D5B7C"/>
+          <w:lang w:val="en-US"/>
+        </w:rPr>
+        <w:t xml:space="preserve">Java support multiple inheritance for interfaces and now from JSE 8 java introduced </w:t>
+      </w:r>
+      <w:r>
+        <w:rPr>
+          <w:rFonts w:ascii="Roboto" w:hAnsi="Roboto" w:cs="Arial"/>
+          <w:b/>
+          <w:bCs/>
+          <w:color w:val="4D5B7C"/>
+          <w:lang w:val="en-US"/>
+        </w:rPr>
+        <w:t>default methods</w:t>
+      </w:r>
+      <w:r>
+        <w:rPr>
+          <w:rFonts w:ascii="Roboto" w:hAnsi="Roboto" w:cs="Arial"/>
+          <w:color w:val="4D5B7C"/>
+          <w:lang w:val="en-US"/>
+        </w:rPr>
+        <w:t>.</w:t>
+      </w:r>
+    </w:p>
+    <w:p>
+      <w:pPr>
+        <w:spacing w:before="100" w:beforeAutospacing="1" w:after="100" w:afterAutospacing="1" w:line="240" w:lineRule="auto"/>
+        <w:rPr>
+          <w:rFonts w:ascii="Roboto" w:hAnsi="Roboto" w:cs="Arial"/>
+          <w:color w:val="4D5B7C"/>
+          <w:lang w:val="en-US"/>
+        </w:rPr>
+      </w:pPr>
+      <w:r>
+        <w:rPr>
+          <w:rFonts w:ascii="Roboto" w:hAnsi="Roboto" w:cs="Arial"/>
+          <w:color w:val="4D5B7C"/>
+          <w:lang w:val="en-US"/>
+        </w:rPr>
+        <w:t xml:space="preserve">Can you </w:t>
+      </w:r>
+      <w:proofErr w:type="gramStart"/>
+      <w:r>
+        <w:rPr>
+          <w:rFonts w:ascii="Roboto" w:hAnsi="Roboto" w:cs="Arial"/>
+          <w:color w:val="4D5B7C"/>
+          <w:lang w:val="en-US"/>
+        </w:rPr>
+        <w:t>imagine !</w:t>
+      </w:r>
+      <w:proofErr w:type="gramEnd"/>
+      <w:r>
+        <w:rPr>
+          <w:rFonts w:ascii="Roboto" w:hAnsi="Roboto" w:cs="Arial"/>
+          <w:color w:val="4D5B7C"/>
+          <w:lang w:val="en-US"/>
+        </w:rPr>
+        <w:t xml:space="preserve"> We’ll face the same issue of ambiguity which were we facing in case of Multiple inheritance with classes.</w:t>
+      </w:r>
+    </w:p>
+    <w:p>
+      <w:pPr>
+        <w:spacing w:before="100" w:beforeAutospacing="1" w:after="100" w:afterAutospacing="1" w:line="240" w:lineRule="auto"/>
+        <w:rPr>
+          <w:rFonts w:ascii="Roboto" w:hAnsi="Roboto" w:cs="Arial"/>
+          <w:color w:val="4D5B7C"/>
+          <w:lang w:val="en-US"/>
+        </w:rPr>
+      </w:pPr>
+      <w:r>
+        <w:rPr>
+          <w:rFonts w:ascii="Roboto" w:hAnsi="Roboto" w:cs="Arial"/>
+          <w:color w:val="4D5B7C"/>
+          <w:lang w:val="en-US"/>
+        </w:rPr>
+        <w:t xml:space="preserve">Now if a class is extending two interfaces </w:t>
+      </w:r>
+      <w:r>
+        <w:rPr>
+          <w:rFonts w:ascii="Roboto" w:hAnsi="Roboto" w:cs="Arial"/>
+          <w:color w:val="4D5B7C"/>
+          <w:lang w:val="en-US"/>
+        </w:rPr>
+        <w:t>both</w:t>
+      </w:r>
+      <w:r>
+        <w:rPr>
+          <w:rFonts w:ascii="Roboto" w:hAnsi="Roboto" w:cs="Arial"/>
+          <w:color w:val="4D5B7C"/>
+          <w:lang w:val="en-US"/>
+        </w:rPr>
+        <w:t xml:space="preserve"> are containing a default method with same name.</w:t>
+      </w:r>
+    </w:p>
+    <w:p>
+      <w:pPr>
+        <w:spacing w:before="100" w:beforeAutospacing="1" w:after="100" w:afterAutospacing="1" w:line="240" w:lineRule="auto"/>
+        <w:rPr>
+          <w:rFonts w:ascii="Roboto" w:hAnsi="Roboto" w:cs="Arial"/>
+          <w:color w:val="4D5B7C"/>
+          <w:lang w:val="en-US"/>
+        </w:rPr>
+      </w:pPr>
+      <w:r>
+        <w:rPr>
+          <w:rFonts w:ascii="Roboto" w:hAnsi="Roboto" w:cs="Arial"/>
+          <w:color w:val="4D5B7C"/>
+          <w:lang w:val="en-US"/>
+        </w:rPr>
+        <w:t xml:space="preserve">What if in the class we have a call for that default method. In this case, which default method will be </w:t>
+      </w:r>
+      <w:proofErr w:type="gramStart"/>
+      <w:r>
+        <w:rPr>
+          <w:rFonts w:ascii="Roboto" w:hAnsi="Roboto" w:cs="Arial"/>
+          <w:color w:val="4D5B7C"/>
+          <w:lang w:val="en-US"/>
+        </w:rPr>
+        <w:t>called ?</w:t>
+      </w:r>
+      <w:proofErr w:type="gramEnd"/>
+    </w:p>
+    <w:p>
+      <w:pPr>
+        <w:spacing w:before="100" w:beforeAutospacing="1" w:after="100" w:afterAutospacing="1" w:line="240" w:lineRule="auto"/>
+        <w:rPr>
+          <w:rFonts w:ascii="Roboto" w:hAnsi="Roboto" w:cs="Arial"/>
+          <w:b/>
+          <w:bCs/>
+          <w:color w:val="4D5B7C"/>
+          <w:lang w:val="en-US"/>
+        </w:rPr>
+      </w:pPr>
+      <w:r>
+        <w:rPr>
+          <w:rFonts w:ascii="Roboto" w:hAnsi="Roboto" w:cs="Arial"/>
+          <w:b/>
+          <w:bCs/>
+          <w:color w:val="4D5B7C"/>
+          <w:lang w:val="en-US"/>
+        </w:rPr>
+        <w:t xml:space="preserve">Same Ambiguity problem will be </w:t>
+      </w:r>
+      <w:proofErr w:type="gramStart"/>
+      <w:r>
+        <w:rPr>
+          <w:rFonts w:ascii="Roboto" w:hAnsi="Roboto" w:cs="Arial"/>
+          <w:b/>
+          <w:bCs/>
+          <w:color w:val="4D5B7C"/>
+          <w:lang w:val="en-US"/>
+        </w:rPr>
+        <w:t>there !</w:t>
+      </w:r>
+      <w:proofErr w:type="gramEnd"/>
+    </w:p>
+    <w:p>
+      <w:pPr>
+        <w:spacing w:before="100" w:beforeAutospacing="1" w:after="100" w:afterAutospacing="1" w:line="240" w:lineRule="auto"/>
+        <w:rPr>
+          <w:rFonts w:ascii="Roboto" w:hAnsi="Roboto" w:cs="Arial"/>
+          <w:b/>
+          <w:bCs/>
+          <w:color w:val="4D5B7C"/>
+          <w:lang w:val="en-US"/>
+        </w:rPr>
+      </w:pPr>
+    </w:p>
+    <w:p>
+      <w:pPr>
+        <w:spacing w:before="100" w:beforeAutospacing="1" w:after="100" w:afterAutospacing="1" w:line="240" w:lineRule="auto"/>
+        <w:rPr>
+          <w:rFonts w:ascii="Roboto" w:hAnsi="Roboto" w:cs="Arial"/>
+          <w:b/>
+          <w:bCs/>
+          <w:color w:val="4D5B7C"/>
+          <w:lang w:val="en-US"/>
+        </w:rPr>
+      </w:pPr>
+      <w:r>
+        <w:rPr>
+          <w:rFonts w:ascii="Roboto" w:hAnsi="Roboto" w:cs="Arial"/>
+          <w:b/>
+          <w:bCs/>
+          <w:color w:val="4D5B7C"/>
+          <w:lang w:val="en-US"/>
+        </w:rPr>
+        <w:t>Then wh</w:t>
+      </w:r>
+      <w:r>
+        <w:rPr>
+          <w:rFonts w:ascii="Roboto" w:hAnsi="Roboto" w:cs="Arial"/>
+          <w:b/>
+          <w:bCs/>
+          <w:color w:val="4D5B7C"/>
+          <w:lang w:val="en-US"/>
+        </w:rPr>
+        <w:t xml:space="preserve">y java introduced default method? What is the </w:t>
+      </w:r>
+      <w:proofErr w:type="gramStart"/>
+      <w:r>
+        <w:rPr>
+          <w:rFonts w:ascii="Roboto" w:hAnsi="Roboto" w:cs="Arial"/>
+          <w:b/>
+          <w:bCs/>
+          <w:color w:val="4D5B7C"/>
+          <w:lang w:val="en-US"/>
+        </w:rPr>
+        <w:t>reason ?</w:t>
+      </w:r>
+      <w:proofErr w:type="gramEnd"/>
+    </w:p>
+    <w:p>
+      <w:pPr>
+        <w:spacing w:before="100" w:beforeAutospacing="1" w:after="100" w:afterAutospacing="1" w:line="240" w:lineRule="auto"/>
+        <w:rPr>
+          <w:rFonts w:ascii="Roboto" w:hAnsi="Roboto" w:cs="Arial"/>
+          <w:color w:val="4D5B7C"/>
+          <w:lang w:val="en-US"/>
+        </w:rPr>
+      </w:pPr>
+      <w:r>
+        <w:rPr>
+          <w:rFonts w:ascii="Roboto" w:hAnsi="Roboto" w:cs="Arial"/>
+          <w:color w:val="4D5B7C"/>
+          <w:lang w:val="en-US"/>
+        </w:rPr>
+        <w:t xml:space="preserve">Let’s understand with a </w:t>
+      </w:r>
+      <w:proofErr w:type="gramStart"/>
+      <w:r>
+        <w:rPr>
+          <w:rFonts w:ascii="Roboto" w:hAnsi="Roboto" w:cs="Arial"/>
+          <w:color w:val="4D5B7C"/>
+          <w:lang w:val="en-US"/>
+        </w:rPr>
+        <w:t>example !</w:t>
+      </w:r>
+      <w:proofErr w:type="gramEnd"/>
+    </w:p>
+    <w:p>
+      <w:pPr>
+        <w:spacing w:before="100" w:beforeAutospacing="1" w:after="100" w:afterAutospacing="1" w:line="240" w:lineRule="auto"/>
+        <w:rPr>
+          <w:rFonts w:ascii="Roboto" w:hAnsi="Roboto" w:cs="Arial"/>
+          <w:color w:val="4D5B7C"/>
+          <w:lang w:val="en-US"/>
+        </w:rPr>
+      </w:pPr>
+      <w:r>
+        <w:rPr>
+          <w:rFonts w:ascii="Roboto" w:hAnsi="Roboto" w:cs="Arial"/>
+          <w:color w:val="4D5B7C"/>
+          <w:lang w:val="en-US"/>
+        </w:rPr>
+        <w:t xml:space="preserve">It is obvious that </w:t>
+      </w:r>
+      <w:proofErr w:type="gramStart"/>
+      <w:r>
+        <w:rPr>
+          <w:rFonts w:ascii="Roboto" w:hAnsi="Roboto" w:cs="Arial"/>
+          <w:color w:val="4D5B7C"/>
+          <w:lang w:val="en-US"/>
+        </w:rPr>
+        <w:t>a</w:t>
+      </w:r>
+      <w:proofErr w:type="gramEnd"/>
+      <w:r>
+        <w:rPr>
+          <w:rFonts w:ascii="Roboto" w:hAnsi="Roboto" w:cs="Arial"/>
+          <w:color w:val="4D5B7C"/>
+          <w:lang w:val="en-US"/>
+        </w:rPr>
+        <w:t xml:space="preserve"> interface can be implement</w:t>
+      </w:r>
+      <w:r>
+        <w:rPr>
+          <w:rFonts w:ascii="Roboto" w:hAnsi="Roboto" w:cs="Arial"/>
+          <w:color w:val="4D5B7C"/>
+          <w:lang w:val="en-US"/>
+        </w:rPr>
+        <w:t>ed</w:t>
+      </w:r>
+      <w:r>
+        <w:rPr>
+          <w:rFonts w:ascii="Roboto" w:hAnsi="Roboto" w:cs="Arial"/>
+          <w:color w:val="4D5B7C"/>
+          <w:lang w:val="en-US"/>
+        </w:rPr>
+        <w:t xml:space="preserve"> with any number of classes.</w:t>
+      </w:r>
+    </w:p>
+    <w:p>
+      <w:pPr>
+        <w:spacing w:before="100" w:beforeAutospacing="1" w:after="100" w:afterAutospacing="1" w:line="240" w:lineRule="auto"/>
+        <w:rPr>
+          <w:rFonts w:ascii="Roboto" w:hAnsi="Roboto" w:cs="Arial"/>
+          <w:color w:val="4D5B7C"/>
+          <w:lang w:val="en-US"/>
+        </w:rPr>
+      </w:pPr>
+      <w:r>
+        <w:rPr>
+          <w:rFonts w:ascii="Roboto" w:hAnsi="Roboto" w:cs="Arial"/>
+          <w:color w:val="4D5B7C"/>
+          <w:lang w:val="en-US"/>
+        </w:rPr>
+        <w:t xml:space="preserve">Let’s assume we have </w:t>
+      </w:r>
+      <w:proofErr w:type="gramStart"/>
+      <w:r>
+        <w:rPr>
+          <w:rFonts w:ascii="Roboto" w:hAnsi="Roboto" w:cs="Arial"/>
+          <w:color w:val="4D5B7C"/>
+          <w:lang w:val="en-US"/>
+        </w:rPr>
+        <w:t>a</w:t>
+      </w:r>
+      <w:proofErr w:type="gramEnd"/>
+      <w:r>
+        <w:rPr>
+          <w:rFonts w:ascii="Roboto" w:hAnsi="Roboto" w:cs="Arial"/>
+          <w:color w:val="4D5B7C"/>
+          <w:lang w:val="en-US"/>
+        </w:rPr>
+        <w:t xml:space="preserve"> interface called </w:t>
+      </w:r>
+      <w:r>
+        <w:rPr>
+          <w:rFonts w:ascii="Roboto" w:hAnsi="Roboto" w:cs="Arial"/>
+          <w:color w:val="4D5B7C"/>
+          <w:lang w:val="en-US"/>
+        </w:rPr>
+        <w:t>Cloud</w:t>
+      </w:r>
+    </w:p>
+    <w:p>
+      <w:pPr>
+        <w:spacing w:before="100" w:beforeAutospacing="1" w:after="100" w:afterAutospacing="1" w:line="240" w:lineRule="auto"/>
+        <w:ind w:left="720"/>
+        <w:rPr>
+          <w:rFonts w:ascii="Roboto" w:hAnsi="Roboto" w:cs="Arial"/>
+          <w:b/>
+          <w:bCs/>
+          <w:color w:val="4D5B7C"/>
+          <w:lang w:val="en-US"/>
+        </w:rPr>
+      </w:pPr>
+      <w:r>
+        <w:rPr>
+          <w:rFonts w:ascii="Roboto" w:hAnsi="Roboto" w:cs="Arial"/>
+          <w:b/>
+          <w:bCs/>
+          <w:color w:val="4D5B7C"/>
+          <w:lang w:val="en-US"/>
+        </w:rPr>
+        <w:t>i</w:t>
+      </w:r>
+      <w:r>
+        <w:rPr>
+          <w:rFonts w:ascii="Roboto" w:hAnsi="Roboto" w:cs="Arial"/>
+          <w:b/>
+          <w:bCs/>
+          <w:color w:val="4D5B7C"/>
+          <w:lang w:val="en-US"/>
+        </w:rPr>
+        <w:t>nterface Cloud {</w:t>
+      </w:r>
+    </w:p>
+    <w:p>
+      <w:pPr>
+        <w:spacing w:before="100" w:beforeAutospacing="1" w:after="100" w:afterAutospacing="1" w:line="240" w:lineRule="auto"/>
+        <w:ind w:left="720"/>
+        <w:rPr>
+          <w:rFonts w:ascii="Roboto" w:hAnsi="Roboto" w:cs="Arial"/>
+          <w:b/>
+          <w:bCs/>
+          <w:color w:val="4D5B7C"/>
+          <w:lang w:val="en-US"/>
+        </w:rPr>
+      </w:pPr>
+      <w:r>
+        <w:rPr>
+          <w:rFonts w:ascii="Roboto" w:hAnsi="Roboto" w:cs="Arial"/>
+          <w:b/>
+          <w:bCs/>
+          <w:color w:val="4D5B7C"/>
+          <w:lang w:val="en-US"/>
+        </w:rPr>
+        <w:tab/>
+        <w:t xml:space="preserve">void </w:t>
       </w:r>
       <w:proofErr w:type="spellStart"/>
       <w:proofErr w:type="gramStart"/>
@@ -34,8 +1195,9 @@
           <w:b/>
           <w:bCs/>
           <w:color w:val="4D5B7C"/>
-        </w:rPr>
-        <w:t>OracleJDK</w:t>
+          <w:lang w:val="en-US"/>
+        </w:rPr>
+        <w:t>instaces</w:t>
       </w:r>
       <w:proofErr w:type="spellEnd"/>
       <w:r>
@@ -44,150 +1206,177 @@
           <w:b/>
           <w:bCs/>
           <w:color w:val="4D5B7C"/>
-        </w:rPr>
-        <w:t xml:space="preserve"> ?</w:t>
+          <w:lang w:val="en-US"/>
+        </w:rPr>
+        <w:t>(</w:t>
       </w:r>
       <w:proofErr w:type="gramEnd"/>
-    </w:p>
-    <w:p>
-      <w:pPr>
-        <w:pStyle w:val="q-text"/>
-        <w:shd w:val="clear" w:color="auto" w:fill="FFFFFF"/>
-        <w:spacing w:before="0" w:beforeAutospacing="0" w:after="240" w:afterAutospacing="0"/>
-        <w:ind w:left="360"/>
-        <w:rPr>
-          <w:rFonts w:ascii="Segoe UI" w:hAnsi="Segoe UI" w:cs="Segoe UI"/>
-          <w:color w:val="282829"/>
-          <w:sz w:val="23"/>
-          <w:szCs w:val="23"/>
-        </w:rPr>
-      </w:pPr>
-      <w:r>
-        <w:rPr>
-          <w:rFonts w:ascii="Segoe UI" w:hAnsi="Segoe UI" w:cs="Segoe UI"/>
-          <w:color w:val="282829"/>
-          <w:sz w:val="23"/>
-          <w:szCs w:val="23"/>
-        </w:rPr>
-        <w:t>Java is a language, a specification.</w:t>
-      </w:r>
-    </w:p>
-    <w:p>
-      <w:pPr>
-        <w:pStyle w:val="q-text"/>
-        <w:shd w:val="clear" w:color="auto" w:fill="FFFFFF"/>
-        <w:spacing w:before="0" w:beforeAutospacing="0" w:after="240" w:afterAutospacing="0"/>
-        <w:ind w:left="360"/>
-        <w:rPr>
-          <w:rFonts w:ascii="Segoe UI" w:hAnsi="Segoe UI" w:cs="Segoe UI"/>
-          <w:color w:val="282829"/>
-          <w:sz w:val="23"/>
-          <w:szCs w:val="23"/>
-        </w:rPr>
-      </w:pPr>
-      <w:r>
-        <w:rPr>
-          <w:rFonts w:ascii="Segoe UI" w:hAnsi="Segoe UI" w:cs="Segoe UI"/>
-          <w:color w:val="282829"/>
-          <w:sz w:val="23"/>
-          <w:szCs w:val="23"/>
-        </w:rPr>
-        <w:t xml:space="preserve">OpenJDK is an implementation. It contains a compiler, a runtime </w:t>
+      <w:r>
+        <w:rPr>
+          <w:rFonts w:ascii="Roboto" w:hAnsi="Roboto" w:cs="Arial"/>
+          <w:b/>
+          <w:bCs/>
+          <w:color w:val="4D5B7C"/>
+          <w:lang w:val="en-US"/>
+        </w:rPr>
+        <w:t>);</w:t>
+      </w:r>
+    </w:p>
+    <w:p>
+      <w:pPr>
+        <w:spacing w:before="100" w:beforeAutospacing="1" w:after="100" w:afterAutospacing="1" w:line="240" w:lineRule="auto"/>
+        <w:ind w:left="720"/>
+        <w:rPr>
+          <w:rFonts w:ascii="Roboto" w:hAnsi="Roboto" w:cs="Arial"/>
+          <w:b/>
+          <w:bCs/>
+          <w:color w:val="4D5B7C"/>
+          <w:lang w:val="en-US"/>
+        </w:rPr>
+      </w:pPr>
+      <w:r>
+        <w:rPr>
+          <w:rFonts w:ascii="Roboto" w:hAnsi="Roboto" w:cs="Arial"/>
+          <w:b/>
+          <w:bCs/>
+          <w:color w:val="4D5B7C"/>
+          <w:lang w:val="en-US"/>
+        </w:rPr>
+        <w:t>}</w:t>
+      </w:r>
+    </w:p>
+    <w:p>
+      <w:pPr>
+        <w:spacing w:before="100" w:beforeAutospacing="1" w:after="100" w:afterAutospacing="1" w:line="240" w:lineRule="auto"/>
+        <w:rPr>
+          <w:rFonts w:ascii="Roboto" w:hAnsi="Roboto" w:cs="Arial"/>
+          <w:color w:val="4D5B7C"/>
+          <w:lang w:val="en-US"/>
+        </w:rPr>
+      </w:pPr>
+      <w:r>
+        <w:rPr>
+          <w:rFonts w:ascii="Roboto" w:hAnsi="Roboto" w:cs="Arial"/>
+          <w:color w:val="4D5B7C"/>
+          <w:lang w:val="en-US"/>
+        </w:rPr>
+        <w:t xml:space="preserve">Now if any cloud comes in the market so that </w:t>
       </w:r>
       <w:proofErr w:type="gramStart"/>
       <w:r>
         <w:rPr>
-          <w:rFonts w:ascii="Segoe UI" w:hAnsi="Segoe UI" w:cs="Segoe UI"/>
-          <w:color w:val="282829"/>
-          <w:sz w:val="23"/>
-          <w:szCs w:val="23"/>
-        </w:rPr>
-        <w:t>environment</w:t>
+          <w:rFonts w:ascii="Roboto" w:hAnsi="Roboto" w:cs="Arial"/>
+          <w:color w:val="4D5B7C"/>
+          <w:lang w:val="en-US"/>
+        </w:rPr>
+        <w:t>particular cloud</w:t>
       </w:r>
       <w:proofErr w:type="gramEnd"/>
       <w:r>
         <w:rPr>
-          <w:rFonts w:ascii="Segoe UI" w:hAnsi="Segoe UI" w:cs="Segoe UI"/>
-          <w:color w:val="282829"/>
-          <w:sz w:val="23"/>
-          <w:szCs w:val="23"/>
-        </w:rPr>
-        <w:t xml:space="preserve"> and a set of other tools.</w:t>
-      </w:r>
-    </w:p>
-    <w:p>
-      <w:pPr>
-        <w:pStyle w:val="q-text"/>
-        <w:shd w:val="clear" w:color="auto" w:fill="FFFFFF"/>
-        <w:spacing w:before="0" w:beforeAutospacing="0" w:after="0" w:afterAutospacing="0"/>
-        <w:ind w:left="360"/>
-        <w:rPr>
-          <w:rFonts w:ascii="Segoe UI" w:hAnsi="Segoe UI" w:cs="Segoe UI"/>
-          <w:color w:val="282829"/>
-          <w:sz w:val="23"/>
-          <w:szCs w:val="23"/>
-        </w:rPr>
-      </w:pPr>
-      <w:r>
-        <w:rPr>
-          <w:rFonts w:ascii="Segoe UI" w:hAnsi="Segoe UI" w:cs="Segoe UI"/>
-          <w:color w:val="282829"/>
-          <w:sz w:val="23"/>
-          <w:szCs w:val="23"/>
-        </w:rPr>
-        <w:t>The other major implementation is Oracle JDK, which conforms to the same specification, but differs in terms of licensing and provides commercial support for those buying the license.</w:t>
-      </w:r>
-    </w:p>
-    <w:p>
-      <w:pPr>
-        <w:pStyle w:val="q-text"/>
-        <w:shd w:val="clear" w:color="auto" w:fill="FFFFFF"/>
-        <w:spacing w:before="0" w:beforeAutospacing="0" w:after="0" w:afterAutospacing="0"/>
-        <w:ind w:left="360"/>
-        <w:rPr>
-          <w:rFonts w:ascii="Segoe UI" w:hAnsi="Segoe UI" w:cs="Segoe UI"/>
-          <w:color w:val="282829"/>
-          <w:sz w:val="23"/>
-          <w:szCs w:val="23"/>
-        </w:rPr>
-      </w:pPr>
-    </w:p>
-    <w:p>
-      <w:pPr>
-        <w:pStyle w:val="NormalWeb"/>
-        <w:numPr>
-          <w:ilvl w:val="0"/>
-          <w:numId w:val="20"/>
-        </w:numPr>
-        <w:shd w:val="clear" w:color="auto" w:fill="FFFFFF"/>
-        <w:spacing w:before="0" w:beforeAutospacing="0" w:after="0" w:afterAutospacing="0"/>
-        <w:rPr>
-          <w:rFonts w:ascii="Segoe UI" w:hAnsi="Segoe UI" w:cs="Segoe UI"/>
-          <w:b/>
-          <w:bCs/>
-          <w:color w:val="282829"/>
-          <w:sz w:val="23"/>
-          <w:szCs w:val="23"/>
-        </w:rPr>
-      </w:pPr>
-      <w:r>
-        <w:rPr>
-          <w:rFonts w:ascii="Roboto" w:hAnsi="Roboto" w:cs="Arial"/>
-          <w:b/>
-          <w:bCs/>
-          <w:color w:val="4D5B7C"/>
-        </w:rPr>
-        <w:t xml:space="preserve">What is </w:t>
-      </w:r>
-      <w:r>
-        <w:rPr>
-          <w:rFonts w:ascii="Roboto" w:hAnsi="Roboto" w:cs="Arial"/>
-          <w:b/>
-          <w:bCs/>
-          <w:color w:val="4D5B7C"/>
-        </w:rPr>
-        <w:t xml:space="preserve">Imperative and Declarative </w:t>
-      </w:r>
+          <w:rFonts w:ascii="Roboto" w:hAnsi="Roboto" w:cs="Arial"/>
+          <w:color w:val="4D5B7C"/>
+          <w:lang w:val="en-US"/>
+        </w:rPr>
+        <w:t xml:space="preserve"> has to implement this Cloud interface.</w:t>
+      </w:r>
+    </w:p>
+    <w:p>
+      <w:pPr>
+        <w:spacing w:before="100" w:beforeAutospacing="1" w:after="100" w:afterAutospacing="1" w:line="240" w:lineRule="auto"/>
+        <w:rPr>
+          <w:rFonts w:ascii="Roboto" w:hAnsi="Roboto" w:cs="Arial"/>
+          <w:b/>
+          <w:bCs/>
+          <w:color w:val="4D5B7C"/>
+          <w:lang w:val="en-US"/>
+        </w:rPr>
+      </w:pPr>
+      <w:r>
+        <w:rPr>
+          <w:rFonts w:ascii="Roboto" w:hAnsi="Roboto" w:cs="Arial"/>
+          <w:b/>
+          <w:bCs/>
+          <w:color w:val="4D5B7C"/>
+          <w:lang w:val="en-US"/>
+        </w:rPr>
+        <w:tab/>
+        <w:t>class AW</w:t>
+      </w:r>
+      <w:r>
+        <w:rPr>
+          <w:rFonts w:ascii="Roboto" w:hAnsi="Roboto" w:cs="Arial"/>
+          <w:b/>
+          <w:bCs/>
+          <w:color w:val="4D5B7C"/>
+          <w:lang w:val="en-US"/>
+        </w:rPr>
+        <w:t>S</w:t>
+      </w:r>
+      <w:r>
+        <w:rPr>
+          <w:rFonts w:ascii="Roboto" w:hAnsi="Roboto" w:cs="Arial"/>
+          <w:b/>
+          <w:bCs/>
+          <w:color w:val="4D5B7C"/>
+          <w:lang w:val="en-US"/>
+        </w:rPr>
+        <w:t xml:space="preserve"> </w:t>
+      </w:r>
+      <w:r>
+        <w:rPr>
+          <w:rFonts w:ascii="Roboto" w:hAnsi="Roboto" w:cs="Arial"/>
+          <w:b/>
+          <w:bCs/>
+          <w:color w:val="4D5B7C"/>
+          <w:lang w:val="en-US"/>
+        </w:rPr>
+        <w:t xml:space="preserve">implements Cloud </w:t>
+      </w:r>
+      <w:r>
+        <w:rPr>
+          <w:rFonts w:ascii="Roboto" w:hAnsi="Roboto" w:cs="Arial"/>
+          <w:b/>
+          <w:bCs/>
+          <w:color w:val="4D5B7C"/>
+          <w:lang w:val="en-US"/>
+        </w:rPr>
+        <w:t>{</w:t>
+      </w:r>
+    </w:p>
+    <w:p>
+      <w:pPr>
+        <w:spacing w:before="100" w:beforeAutospacing="1" w:after="100" w:afterAutospacing="1" w:line="240" w:lineRule="auto"/>
+        <w:ind w:left="720" w:firstLine="720"/>
+        <w:rPr>
+          <w:rFonts w:ascii="Roboto" w:hAnsi="Roboto" w:cs="Arial"/>
+          <w:b/>
+          <w:bCs/>
+          <w:color w:val="4D5B7C"/>
+          <w:lang w:val="en-US"/>
+        </w:rPr>
+      </w:pPr>
+      <w:r>
+        <w:rPr>
+          <w:rFonts w:ascii="Roboto" w:hAnsi="Roboto" w:cs="Arial"/>
+          <w:b/>
+          <w:bCs/>
+          <w:color w:val="4D5B7C"/>
+          <w:lang w:val="en-US"/>
+        </w:rPr>
+        <w:t xml:space="preserve">public </w:t>
+      </w:r>
+      <w:r>
+        <w:rPr>
+          <w:rFonts w:ascii="Roboto" w:hAnsi="Roboto" w:cs="Arial"/>
+          <w:b/>
+          <w:bCs/>
+          <w:color w:val="4D5B7C"/>
+          <w:lang w:val="en-US"/>
+        </w:rPr>
+        <w:t xml:space="preserve">void </w:t>
+      </w:r>
+      <w:proofErr w:type="spellStart"/>
       <w:proofErr w:type="gramStart"/>
       <w:r>
         <w:rPr>
@@ -195,287 +1384,1160 @@
           <w:b/>
           <w:bCs/>
           <w:color w:val="4D5B7C"/>
-        </w:rPr>
-        <w:t>programming ?</w:t>
+          <w:lang w:val="en-US"/>
+        </w:rPr>
+        <w:t>instaces</w:t>
+      </w:r>
+      <w:proofErr w:type="spellEnd"/>
+      <w:r>
+        <w:rPr>
+          <w:rFonts w:ascii="Roboto" w:hAnsi="Roboto" w:cs="Arial"/>
+          <w:b/>
+          <w:bCs/>
+          <w:color w:val="4D5B7C"/>
+          <w:lang w:val="en-US"/>
+        </w:rPr>
+        <w:t>(</w:t>
       </w:r>
       <w:proofErr w:type="gramEnd"/>
-    </w:p>
-    <w:p>
-      <w:pPr>
-        <w:pStyle w:val="NormalWeb"/>
-        <w:shd w:val="clear" w:color="auto" w:fill="FFFFFF"/>
-        <w:spacing w:before="0" w:beforeAutospacing="0" w:after="0" w:afterAutospacing="0"/>
+      <w:r>
+        <w:rPr>
+          <w:rFonts w:ascii="Roboto" w:hAnsi="Roboto" w:cs="Arial"/>
+          <w:b/>
+          <w:bCs/>
+          <w:color w:val="4D5B7C"/>
+          <w:lang w:val="en-US"/>
+        </w:rPr>
+        <w:t>)</w:t>
+      </w:r>
+      <w:r>
+        <w:rPr>
+          <w:rFonts w:ascii="Roboto" w:hAnsi="Roboto" w:cs="Arial"/>
+          <w:b/>
+          <w:bCs/>
+          <w:color w:val="4D5B7C"/>
+          <w:lang w:val="en-US"/>
+        </w:rPr>
+        <w:t xml:space="preserve"> { }</w:t>
+      </w:r>
+    </w:p>
+    <w:p>
+      <w:pPr>
+        <w:spacing w:before="100" w:beforeAutospacing="1" w:after="100" w:afterAutospacing="1" w:line="240" w:lineRule="auto"/>
+        <w:ind w:firstLine="720"/>
+        <w:rPr>
+          <w:rFonts w:ascii="Roboto" w:hAnsi="Roboto" w:cs="Arial"/>
+          <w:b/>
+          <w:bCs/>
+          <w:color w:val="4D5B7C"/>
+          <w:lang w:val="en-US"/>
+        </w:rPr>
+      </w:pPr>
+      <w:r>
+        <w:rPr>
+          <w:rFonts w:ascii="Roboto" w:hAnsi="Roboto" w:cs="Arial"/>
+          <w:b/>
+          <w:bCs/>
+          <w:color w:val="4D5B7C"/>
+          <w:lang w:val="en-US"/>
+        </w:rPr>
+        <w:t>}</w:t>
+      </w:r>
+    </w:p>
+    <w:p>
+      <w:pPr>
+        <w:spacing w:before="100" w:beforeAutospacing="1" w:after="100" w:afterAutospacing="1" w:line="240" w:lineRule="auto"/>
+        <w:rPr>
+          <w:rFonts w:ascii="Roboto" w:hAnsi="Roboto" w:cs="Arial"/>
+          <w:color w:val="4D5B7C"/>
+          <w:lang w:val="en-US"/>
+        </w:rPr>
+      </w:pPr>
+    </w:p>
+    <w:p>
+      <w:pPr>
+        <w:spacing w:before="100" w:beforeAutospacing="1" w:after="100" w:afterAutospacing="1" w:line="240" w:lineRule="auto"/>
+        <w:rPr>
+          <w:rFonts w:ascii="Roboto" w:hAnsi="Roboto" w:cs="Arial"/>
+          <w:b/>
+          <w:bCs/>
+          <w:color w:val="4D5B7C"/>
+          <w:lang w:val="en-US"/>
+        </w:rPr>
+      </w:pPr>
+      <w:r>
+        <w:rPr>
+          <w:rFonts w:ascii="Roboto" w:hAnsi="Roboto" w:cs="Arial"/>
+          <w:color w:val="4D5B7C"/>
+          <w:lang w:val="en-US"/>
+        </w:rPr>
+        <w:lastRenderedPageBreak/>
+        <w:tab/>
+      </w:r>
+      <w:r>
+        <w:rPr>
+          <w:rFonts w:ascii="Roboto" w:hAnsi="Roboto" w:cs="Arial"/>
+          <w:b/>
+          <w:bCs/>
+          <w:color w:val="4D5B7C"/>
+          <w:lang w:val="en-US"/>
+        </w:rPr>
+        <w:t xml:space="preserve">class </w:t>
+      </w:r>
+      <w:r>
+        <w:rPr>
+          <w:rFonts w:ascii="Roboto" w:hAnsi="Roboto" w:cs="Arial"/>
+          <w:b/>
+          <w:bCs/>
+          <w:color w:val="4D5B7C"/>
+          <w:lang w:val="en-US"/>
+        </w:rPr>
+        <w:t>Azure</w:t>
+      </w:r>
+      <w:r>
+        <w:rPr>
+          <w:rFonts w:ascii="Roboto" w:hAnsi="Roboto" w:cs="Arial"/>
+          <w:b/>
+          <w:bCs/>
+          <w:color w:val="4D5B7C"/>
+          <w:lang w:val="en-US"/>
+        </w:rPr>
+        <w:t xml:space="preserve"> </w:t>
+      </w:r>
+      <w:r>
+        <w:rPr>
+          <w:rFonts w:ascii="Roboto" w:hAnsi="Roboto" w:cs="Arial"/>
+          <w:b/>
+          <w:bCs/>
+          <w:color w:val="4D5B7C"/>
+          <w:lang w:val="en-US"/>
+        </w:rPr>
+        <w:t xml:space="preserve">implements Cloud </w:t>
+      </w:r>
+      <w:r>
+        <w:rPr>
+          <w:rFonts w:ascii="Roboto" w:hAnsi="Roboto" w:cs="Arial"/>
+          <w:b/>
+          <w:bCs/>
+          <w:color w:val="4D5B7C"/>
+          <w:lang w:val="en-US"/>
+        </w:rPr>
+        <w:t>{</w:t>
+      </w:r>
+    </w:p>
+    <w:p>
+      <w:pPr>
+        <w:spacing w:before="100" w:beforeAutospacing="1" w:after="100" w:afterAutospacing="1" w:line="240" w:lineRule="auto"/>
+        <w:ind w:left="720" w:firstLine="720"/>
+        <w:rPr>
+          <w:rFonts w:ascii="Roboto" w:hAnsi="Roboto" w:cs="Arial"/>
+          <w:b/>
+          <w:bCs/>
+          <w:color w:val="4D5B7C"/>
+          <w:lang w:val="en-US"/>
+        </w:rPr>
+      </w:pPr>
+      <w:r>
+        <w:rPr>
+          <w:rFonts w:ascii="Roboto" w:hAnsi="Roboto" w:cs="Arial"/>
+          <w:b/>
+          <w:bCs/>
+          <w:color w:val="4D5B7C"/>
+          <w:lang w:val="en-US"/>
+        </w:rPr>
+        <w:t xml:space="preserve">public void </w:t>
+      </w:r>
+      <w:proofErr w:type="spellStart"/>
+      <w:proofErr w:type="gramStart"/>
+      <w:r>
+        <w:rPr>
+          <w:rFonts w:ascii="Roboto" w:hAnsi="Roboto" w:cs="Arial"/>
+          <w:b/>
+          <w:bCs/>
+          <w:color w:val="4D5B7C"/>
+          <w:lang w:val="en-US"/>
+        </w:rPr>
+        <w:t>instaces</w:t>
+      </w:r>
+      <w:proofErr w:type="spellEnd"/>
+      <w:r>
+        <w:rPr>
+          <w:rFonts w:ascii="Roboto" w:hAnsi="Roboto" w:cs="Arial"/>
+          <w:b/>
+          <w:bCs/>
+          <w:color w:val="4D5B7C"/>
+          <w:lang w:val="en-US"/>
+        </w:rPr>
+        <w:t>(</w:t>
+      </w:r>
+      <w:proofErr w:type="gramEnd"/>
+      <w:r>
+        <w:rPr>
+          <w:rFonts w:ascii="Roboto" w:hAnsi="Roboto" w:cs="Arial"/>
+          <w:b/>
+          <w:bCs/>
+          <w:color w:val="4D5B7C"/>
+          <w:lang w:val="en-US"/>
+        </w:rPr>
+        <w:t>) { }</w:t>
+      </w:r>
+    </w:p>
+    <w:p>
+      <w:pPr>
+        <w:spacing w:before="100" w:beforeAutospacing="1" w:after="100" w:afterAutospacing="1" w:line="240" w:lineRule="auto"/>
+        <w:ind w:firstLine="720"/>
+        <w:rPr>
+          <w:rFonts w:ascii="Roboto" w:hAnsi="Roboto" w:cs="Arial"/>
+          <w:b/>
+          <w:bCs/>
+          <w:color w:val="4D5B7C"/>
+          <w:lang w:val="en-US"/>
+        </w:rPr>
+      </w:pPr>
+      <w:r>
+        <w:rPr>
+          <w:rFonts w:ascii="Roboto" w:hAnsi="Roboto" w:cs="Arial"/>
+          <w:b/>
+          <w:bCs/>
+          <w:color w:val="4D5B7C"/>
+          <w:lang w:val="en-US"/>
+        </w:rPr>
+        <w:t>}</w:t>
+      </w:r>
+    </w:p>
+    <w:p>
+      <w:pPr>
+        <w:spacing w:before="100" w:beforeAutospacing="1" w:after="100" w:afterAutospacing="1" w:line="240" w:lineRule="auto"/>
+        <w:rPr>
+          <w:rFonts w:ascii="Roboto" w:hAnsi="Roboto" w:cs="Arial"/>
+          <w:color w:val="4D5B7C"/>
+          <w:lang w:val="en-US"/>
+        </w:rPr>
+      </w:pPr>
+    </w:p>
+    <w:p>
+      <w:pPr>
+        <w:spacing w:before="100" w:beforeAutospacing="1" w:after="100" w:afterAutospacing="1" w:line="240" w:lineRule="auto"/>
+        <w:rPr>
+          <w:rFonts w:ascii="Roboto" w:hAnsi="Roboto" w:cs="Arial"/>
+          <w:b/>
+          <w:bCs/>
+          <w:color w:val="4D5B7C"/>
+          <w:lang w:val="en-US"/>
+        </w:rPr>
+      </w:pPr>
+      <w:r>
+        <w:rPr>
+          <w:rFonts w:ascii="Roboto" w:hAnsi="Roboto" w:cs="Arial"/>
+          <w:b/>
+          <w:bCs/>
+          <w:color w:val="4D5B7C"/>
+          <w:lang w:val="en-US"/>
+        </w:rPr>
+        <w:tab/>
+        <w:t xml:space="preserve">class </w:t>
+      </w:r>
+      <w:r>
+        <w:rPr>
+          <w:rFonts w:ascii="Roboto" w:hAnsi="Roboto" w:cs="Arial"/>
+          <w:b/>
+          <w:bCs/>
+          <w:color w:val="4D5B7C"/>
+          <w:lang w:val="en-US"/>
+        </w:rPr>
+        <w:t>GCP</w:t>
+      </w:r>
+      <w:r>
+        <w:rPr>
+          <w:rFonts w:ascii="Roboto" w:hAnsi="Roboto" w:cs="Arial"/>
+          <w:b/>
+          <w:bCs/>
+          <w:color w:val="4D5B7C"/>
+          <w:lang w:val="en-US"/>
+        </w:rPr>
+        <w:t xml:space="preserve"> </w:t>
+      </w:r>
+      <w:r>
+        <w:rPr>
+          <w:rFonts w:ascii="Roboto" w:hAnsi="Roboto" w:cs="Arial"/>
+          <w:b/>
+          <w:bCs/>
+          <w:color w:val="4D5B7C"/>
+          <w:lang w:val="en-US"/>
+        </w:rPr>
+        <w:t xml:space="preserve">implements Cloud </w:t>
+      </w:r>
+      <w:r>
+        <w:rPr>
+          <w:rFonts w:ascii="Roboto" w:hAnsi="Roboto" w:cs="Arial"/>
+          <w:b/>
+          <w:bCs/>
+          <w:color w:val="4D5B7C"/>
+          <w:lang w:val="en-US"/>
+        </w:rPr>
+        <w:t>{</w:t>
+      </w:r>
+    </w:p>
+    <w:p>
+      <w:pPr>
+        <w:spacing w:before="100" w:beforeAutospacing="1" w:after="100" w:afterAutospacing="1" w:line="240" w:lineRule="auto"/>
+        <w:ind w:left="720" w:firstLine="720"/>
+        <w:rPr>
+          <w:rFonts w:ascii="Roboto" w:hAnsi="Roboto" w:cs="Arial"/>
+          <w:b/>
+          <w:bCs/>
+          <w:color w:val="4D5B7C"/>
+          <w:lang w:val="en-US"/>
+        </w:rPr>
+      </w:pPr>
+      <w:r>
+        <w:rPr>
+          <w:rFonts w:ascii="Roboto" w:hAnsi="Roboto" w:cs="Arial"/>
+          <w:b/>
+          <w:bCs/>
+          <w:color w:val="4D5B7C"/>
+          <w:lang w:val="en-US"/>
+        </w:rPr>
+        <w:t xml:space="preserve">public void </w:t>
+      </w:r>
+      <w:proofErr w:type="spellStart"/>
+      <w:proofErr w:type="gramStart"/>
+      <w:r>
+        <w:rPr>
+          <w:rFonts w:ascii="Roboto" w:hAnsi="Roboto" w:cs="Arial"/>
+          <w:b/>
+          <w:bCs/>
+          <w:color w:val="4D5B7C"/>
+          <w:lang w:val="en-US"/>
+        </w:rPr>
+        <w:t>instaces</w:t>
+      </w:r>
+      <w:proofErr w:type="spellEnd"/>
+      <w:r>
+        <w:rPr>
+          <w:rFonts w:ascii="Roboto" w:hAnsi="Roboto" w:cs="Arial"/>
+          <w:b/>
+          <w:bCs/>
+          <w:color w:val="4D5B7C"/>
+          <w:lang w:val="en-US"/>
+        </w:rPr>
+        <w:t>(</w:t>
+      </w:r>
+      <w:proofErr w:type="gramEnd"/>
+      <w:r>
+        <w:rPr>
+          <w:rFonts w:ascii="Roboto" w:hAnsi="Roboto" w:cs="Arial"/>
+          <w:b/>
+          <w:bCs/>
+          <w:color w:val="4D5B7C"/>
+          <w:lang w:val="en-US"/>
+        </w:rPr>
+        <w:t>) { }</w:t>
+      </w:r>
+    </w:p>
+    <w:p>
+      <w:pPr>
+        <w:spacing w:before="100" w:beforeAutospacing="1" w:after="100" w:afterAutospacing="1" w:line="240" w:lineRule="auto"/>
+        <w:ind w:firstLine="720"/>
+        <w:rPr>
+          <w:rFonts w:ascii="Roboto" w:hAnsi="Roboto" w:cs="Arial"/>
+          <w:b/>
+          <w:bCs/>
+          <w:color w:val="4D5B7C"/>
+          <w:lang w:val="en-US"/>
+        </w:rPr>
+      </w:pPr>
+      <w:r>
+        <w:rPr>
+          <w:rFonts w:ascii="Roboto" w:hAnsi="Roboto" w:cs="Arial"/>
+          <w:b/>
+          <w:bCs/>
+          <w:color w:val="4D5B7C"/>
+          <w:lang w:val="en-US"/>
+        </w:rPr>
+        <w:t>}</w:t>
+      </w:r>
+    </w:p>
+    <w:p>
+      <w:pPr>
+        <w:spacing w:before="100" w:beforeAutospacing="1" w:after="100" w:afterAutospacing="1" w:line="240" w:lineRule="auto"/>
+        <w:rPr>
+          <w:rFonts w:ascii="Roboto" w:hAnsi="Roboto" w:cs="Arial"/>
+          <w:color w:val="4D5B7C"/>
+          <w:lang w:val="en-US"/>
+        </w:rPr>
+      </w:pPr>
+    </w:p>
+    <w:p>
+      <w:pPr>
+        <w:spacing w:before="100" w:beforeAutospacing="1" w:after="100" w:afterAutospacing="1" w:line="240" w:lineRule="auto"/>
+        <w:rPr>
+          <w:rFonts w:ascii="Roboto" w:hAnsi="Roboto" w:cs="Arial"/>
+          <w:color w:val="4D5B7C"/>
+          <w:lang w:val="en-US"/>
+        </w:rPr>
+      </w:pPr>
+      <w:proofErr w:type="gramStart"/>
+      <w:r>
+        <w:rPr>
+          <w:rFonts w:ascii="Roboto" w:hAnsi="Roboto" w:cs="Arial"/>
+          <w:color w:val="4D5B7C"/>
+          <w:lang w:val="en-US"/>
+        </w:rPr>
+        <w:t>So</w:t>
+      </w:r>
+      <w:proofErr w:type="gramEnd"/>
+      <w:r>
+        <w:rPr>
+          <w:rFonts w:ascii="Roboto" w:hAnsi="Roboto" w:cs="Arial"/>
+          <w:color w:val="4D5B7C"/>
+          <w:lang w:val="en-US"/>
+        </w:rPr>
+        <w:t xml:space="preserve"> there can</w:t>
+      </w:r>
+      <w:r>
+        <w:rPr>
+          <w:rFonts w:ascii="Roboto" w:hAnsi="Roboto" w:cs="Arial"/>
+          <w:color w:val="4D5B7C"/>
+          <w:lang w:val="en-US"/>
+        </w:rPr>
+        <w:t xml:space="preserve"> be</w:t>
+      </w:r>
+      <w:r>
+        <w:rPr>
+          <w:rFonts w:ascii="Roboto" w:hAnsi="Roboto" w:cs="Arial"/>
+          <w:color w:val="4D5B7C"/>
+          <w:lang w:val="en-US"/>
+        </w:rPr>
+        <w:t xml:space="preserve"> lot many cloud server exist in the market. For the time being </w:t>
+      </w:r>
+      <w:proofErr w:type="gramStart"/>
+      <w:r>
+        <w:rPr>
+          <w:rFonts w:ascii="Roboto" w:hAnsi="Roboto" w:cs="Arial"/>
+          <w:color w:val="4D5B7C"/>
+          <w:lang w:val="en-US"/>
+        </w:rPr>
+        <w:t>all</w:t>
+      </w:r>
+      <w:proofErr w:type="gramEnd"/>
+      <w:r>
+        <w:rPr>
+          <w:rFonts w:ascii="Roboto" w:hAnsi="Roboto" w:cs="Arial"/>
+          <w:color w:val="4D5B7C"/>
+          <w:lang w:val="en-US"/>
+        </w:rPr>
+        <w:t xml:space="preserve"> they are providing instance service only as per the Cloud guidelines.</w:t>
+      </w:r>
+    </w:p>
+    <w:p>
+      <w:pPr>
+        <w:spacing w:before="100" w:beforeAutospacing="1" w:after="100" w:afterAutospacing="1" w:line="240" w:lineRule="auto"/>
+        <w:rPr>
+          <w:rFonts w:ascii="Roboto" w:hAnsi="Roboto" w:cs="Arial"/>
+          <w:color w:val="4D5B7C"/>
+          <w:lang w:val="en-US"/>
+        </w:rPr>
+      </w:pPr>
+      <w:r>
+        <w:rPr>
+          <w:rFonts w:ascii="Roboto" w:hAnsi="Roboto" w:cs="Arial"/>
+          <w:color w:val="4D5B7C"/>
+          <w:lang w:val="en-US"/>
+        </w:rPr>
+        <w:t xml:space="preserve">Now suppose, there is little changes in Cloud guidelines </w:t>
+      </w:r>
+    </w:p>
+    <w:p>
+      <w:pPr>
+        <w:spacing w:before="100" w:beforeAutospacing="1" w:after="100" w:afterAutospacing="1" w:line="240" w:lineRule="auto"/>
         <w:ind w:left="720"/>
         <w:rPr>
-          <w:rFonts w:ascii="Segoe UI" w:hAnsi="Segoe UI" w:cs="Segoe UI"/>
-          <w:b/>
-          <w:bCs/>
-          <w:color w:val="282829"/>
-          <w:sz w:val="23"/>
-          <w:szCs w:val="23"/>
-        </w:rPr>
-      </w:pPr>
-    </w:p>
-    <w:p>
-      <w:pPr>
-        <w:pStyle w:val="NormalWeb"/>
-        <w:shd w:val="clear" w:color="auto" w:fill="FFFFFF"/>
-        <w:spacing w:before="0" w:beforeAutospacing="0" w:after="0" w:afterAutospacing="0"/>
+          <w:rFonts w:ascii="Roboto" w:hAnsi="Roboto" w:cs="Arial"/>
+          <w:b/>
+          <w:bCs/>
+          <w:color w:val="4D5B7C"/>
+          <w:lang w:val="en-US"/>
+        </w:rPr>
+      </w:pPr>
+      <w:r>
+        <w:rPr>
+          <w:rFonts w:ascii="Roboto" w:hAnsi="Roboto" w:cs="Arial"/>
+          <w:b/>
+          <w:bCs/>
+          <w:color w:val="4D5B7C"/>
+          <w:lang w:val="en-US"/>
+        </w:rPr>
+        <w:t>i</w:t>
+      </w:r>
+      <w:r>
+        <w:rPr>
+          <w:rFonts w:ascii="Roboto" w:hAnsi="Roboto" w:cs="Arial"/>
+          <w:b/>
+          <w:bCs/>
+          <w:color w:val="4D5B7C"/>
+          <w:lang w:val="en-US"/>
+        </w:rPr>
+        <w:t>nterface Cloud {</w:t>
+      </w:r>
+    </w:p>
+    <w:p>
+      <w:pPr>
+        <w:spacing w:before="100" w:beforeAutospacing="1" w:after="100" w:afterAutospacing="1" w:line="240" w:lineRule="auto"/>
         <w:ind w:left="720"/>
-        <w:textAlignment w:val="baseline"/>
-        <w:rPr>
-          <w:rFonts w:ascii="Segoe UI" w:hAnsi="Segoe UI" w:cs="Segoe UI"/>
-          <w:color w:val="273239"/>
-          <w:spacing w:val="2"/>
-          <w:sz w:val="23"/>
-          <w:szCs w:val="23"/>
-        </w:rPr>
-      </w:pPr>
-      <w:r>
-        <w:rPr>
-          <w:rStyle w:val="Strong"/>
-          <w:rFonts w:ascii="Segoe UI" w:eastAsiaTheme="majorEastAsia" w:hAnsi="Segoe UI" w:cs="Segoe UI"/>
-          <w:color w:val="273239"/>
-          <w:spacing w:val="2"/>
-          <w:sz w:val="23"/>
-          <w:szCs w:val="23"/>
-          <w:bdr w:val="none" w:sz="0" w:space="0" w:color="auto" w:frame="1"/>
-        </w:rPr>
-        <w:t>Imperative Programming </w:t>
-      </w:r>
-      <w:r>
-        <w:rPr>
-          <w:rFonts w:ascii="Segoe UI" w:hAnsi="Segoe UI" w:cs="Segoe UI"/>
-          <w:color w:val="273239"/>
-          <w:spacing w:val="2"/>
-          <w:sz w:val="23"/>
-          <w:szCs w:val="23"/>
-        </w:rPr>
-        <w:t>as the</w:t>
-      </w:r>
-      <w:r>
-        <w:rPr>
-          <w:rStyle w:val="Strong"/>
-          <w:rFonts w:ascii="Segoe UI" w:eastAsiaTheme="majorEastAsia" w:hAnsi="Segoe UI" w:cs="Segoe UI"/>
-          <w:color w:val="273239"/>
-          <w:spacing w:val="2"/>
-          <w:sz w:val="23"/>
-          <w:szCs w:val="23"/>
-          <w:bdr w:val="none" w:sz="0" w:space="0" w:color="auto" w:frame="1"/>
-        </w:rPr>
-        <w:t> </w:t>
-      </w:r>
-      <w:r>
-        <w:rPr>
-          <w:rFonts w:ascii="Segoe UI" w:hAnsi="Segoe UI" w:cs="Segoe UI"/>
-          <w:color w:val="273239"/>
-          <w:spacing w:val="2"/>
-          <w:sz w:val="23"/>
-          <w:szCs w:val="23"/>
-        </w:rPr>
-        <w:t>name suggests is a type of programming paradigm that describes how the program executes. Developers are more concerned with how to get an answer step by step. In this, the order of execution is very important and uses both mutable and immutable data. Fortran, </w:t>
-      </w:r>
-      <w:hyperlink r:id="rId7" w:history="1">
-        <w:r>
-          <w:rPr>
-            <w:rStyle w:val="Hyperlink"/>
-            <w:rFonts w:ascii="Segoe UI" w:eastAsiaTheme="majorEastAsia" w:hAnsi="Segoe UI" w:cs="Segoe UI"/>
-            <w:spacing w:val="2"/>
-            <w:sz w:val="23"/>
-            <w:szCs w:val="23"/>
-            <w:bdr w:val="none" w:sz="0" w:space="0" w:color="auto" w:frame="1"/>
-          </w:rPr>
-          <w:t>Java</w:t>
-        </w:r>
-      </w:hyperlink>
-      <w:r>
-        <w:rPr>
-          <w:rFonts w:ascii="Segoe UI" w:hAnsi="Segoe UI" w:cs="Segoe UI"/>
-          <w:color w:val="273239"/>
-          <w:spacing w:val="2"/>
-          <w:sz w:val="23"/>
-          <w:szCs w:val="23"/>
-        </w:rPr>
-        <w:t>, </w:t>
-      </w:r>
-      <w:hyperlink r:id="rId8" w:history="1">
-        <w:r>
-          <w:rPr>
-            <w:rStyle w:val="Hyperlink"/>
-            <w:rFonts w:ascii="Segoe UI" w:eastAsiaTheme="majorEastAsia" w:hAnsi="Segoe UI" w:cs="Segoe UI"/>
-            <w:spacing w:val="2"/>
-            <w:sz w:val="23"/>
-            <w:szCs w:val="23"/>
-            <w:bdr w:val="none" w:sz="0" w:space="0" w:color="auto" w:frame="1"/>
-          </w:rPr>
-          <w:t>C</w:t>
-        </w:r>
-      </w:hyperlink>
-      <w:r>
-        <w:rPr>
-          <w:rFonts w:ascii="Segoe UI" w:hAnsi="Segoe UI" w:cs="Segoe UI"/>
-          <w:color w:val="273239"/>
-          <w:spacing w:val="2"/>
-          <w:sz w:val="23"/>
-          <w:szCs w:val="23"/>
-        </w:rPr>
-        <w:t>, </w:t>
-      </w:r>
-      <w:hyperlink r:id="rId9" w:history="1">
-        <w:r>
-          <w:rPr>
-            <w:rStyle w:val="Hyperlink"/>
-            <w:rFonts w:ascii="Segoe UI" w:eastAsiaTheme="majorEastAsia" w:hAnsi="Segoe UI" w:cs="Segoe UI"/>
-            <w:spacing w:val="2"/>
-            <w:sz w:val="23"/>
-            <w:szCs w:val="23"/>
-            <w:bdr w:val="none" w:sz="0" w:space="0" w:color="auto" w:frame="1"/>
-          </w:rPr>
-          <w:t>C++</w:t>
-        </w:r>
-      </w:hyperlink>
-      <w:r>
-        <w:rPr>
-          <w:rFonts w:ascii="Segoe UI" w:hAnsi="Segoe UI" w:cs="Segoe UI"/>
-          <w:color w:val="273239"/>
-          <w:spacing w:val="2"/>
-          <w:sz w:val="23"/>
-          <w:szCs w:val="23"/>
-        </w:rPr>
-        <w:t> programming languages are examples of imperative programming. </w:t>
-      </w:r>
-    </w:p>
-    <w:p>
-      <w:pPr>
-        <w:pStyle w:val="NormalWeb"/>
-        <w:shd w:val="clear" w:color="auto" w:fill="FFFFFF"/>
-        <w:spacing w:before="0" w:beforeAutospacing="0" w:after="0" w:afterAutospacing="0"/>
+        <w:rPr>
+          <w:rFonts w:ascii="Roboto" w:hAnsi="Roboto" w:cs="Arial"/>
+          <w:b/>
+          <w:bCs/>
+          <w:color w:val="4D5B7C"/>
+          <w:lang w:val="en-US"/>
+        </w:rPr>
+      </w:pPr>
+      <w:r>
+        <w:rPr>
+          <w:rFonts w:ascii="Roboto" w:hAnsi="Roboto" w:cs="Arial"/>
+          <w:b/>
+          <w:bCs/>
+          <w:color w:val="4D5B7C"/>
+          <w:lang w:val="en-US"/>
+        </w:rPr>
+        <w:tab/>
+        <w:t xml:space="preserve">void </w:t>
+      </w:r>
+      <w:proofErr w:type="spellStart"/>
+      <w:proofErr w:type="gramStart"/>
+      <w:r>
+        <w:rPr>
+          <w:rFonts w:ascii="Roboto" w:hAnsi="Roboto" w:cs="Arial"/>
+          <w:b/>
+          <w:bCs/>
+          <w:color w:val="4D5B7C"/>
+          <w:lang w:val="en-US"/>
+        </w:rPr>
+        <w:t>instaces</w:t>
+      </w:r>
+      <w:proofErr w:type="spellEnd"/>
+      <w:r>
+        <w:rPr>
+          <w:rFonts w:ascii="Roboto" w:hAnsi="Roboto" w:cs="Arial"/>
+          <w:b/>
+          <w:bCs/>
+          <w:color w:val="4D5B7C"/>
+          <w:lang w:val="en-US"/>
+        </w:rPr>
+        <w:t>(</w:t>
+      </w:r>
+      <w:proofErr w:type="gramEnd"/>
+      <w:r>
+        <w:rPr>
+          <w:rFonts w:ascii="Roboto" w:hAnsi="Roboto" w:cs="Arial"/>
+          <w:b/>
+          <w:bCs/>
+          <w:color w:val="4D5B7C"/>
+          <w:lang w:val="en-US"/>
+        </w:rPr>
+        <w:t>);</w:t>
+      </w:r>
+    </w:p>
+    <w:p>
+      <w:pPr>
+        <w:spacing w:before="100" w:beforeAutospacing="1" w:after="100" w:afterAutospacing="1" w:line="240" w:lineRule="auto"/>
         <w:ind w:left="720"/>
-        <w:textAlignment w:val="baseline"/>
-        <w:rPr>
-          <w:rFonts w:ascii="Segoe UI" w:hAnsi="Segoe UI" w:cs="Segoe UI"/>
-          <w:color w:val="273239"/>
-          <w:spacing w:val="2"/>
-          <w:sz w:val="23"/>
-          <w:szCs w:val="23"/>
-        </w:rPr>
-      </w:pPr>
-    </w:p>
-    <w:p>
-      <w:pPr>
-        <w:pStyle w:val="NormalWeb"/>
-        <w:shd w:val="clear" w:color="auto" w:fill="FFFFFF"/>
-        <w:spacing w:before="0" w:beforeAutospacing="0" w:after="0" w:afterAutospacing="0"/>
+        <w:rPr>
+          <w:rFonts w:ascii="Roboto" w:hAnsi="Roboto" w:cs="Arial"/>
+          <w:b/>
+          <w:bCs/>
+          <w:color w:val="4D5B7C"/>
+          <w:lang w:val="en-US"/>
+        </w:rPr>
+      </w:pPr>
+      <w:r>
+        <w:rPr>
+          <w:rFonts w:ascii="Roboto" w:hAnsi="Roboto" w:cs="Arial"/>
+          <w:b/>
+          <w:bCs/>
+          <w:color w:val="4D5B7C"/>
+          <w:lang w:val="en-US"/>
+        </w:rPr>
+        <w:tab/>
+        <w:t xml:space="preserve">void </w:t>
+      </w:r>
+      <w:proofErr w:type="gramStart"/>
+      <w:r>
+        <w:rPr>
+          <w:rFonts w:ascii="Roboto" w:hAnsi="Roboto" w:cs="Arial"/>
+          <w:b/>
+          <w:bCs/>
+          <w:color w:val="4D5B7C"/>
+          <w:lang w:val="en-US"/>
+        </w:rPr>
+        <w:t>storage(</w:t>
+      </w:r>
+      <w:proofErr w:type="gramEnd"/>
+      <w:r>
+        <w:rPr>
+          <w:rFonts w:ascii="Roboto" w:hAnsi="Roboto" w:cs="Arial"/>
+          <w:b/>
+          <w:bCs/>
+          <w:color w:val="4D5B7C"/>
+          <w:lang w:val="en-US"/>
+        </w:rPr>
+        <w:t>);</w:t>
+      </w:r>
+    </w:p>
+    <w:p>
+      <w:pPr>
+        <w:spacing w:before="100" w:beforeAutospacing="1" w:after="100" w:afterAutospacing="1" w:line="240" w:lineRule="auto"/>
         <w:ind w:left="720"/>
-        <w:textAlignment w:val="baseline"/>
-        <w:rPr>
-          <w:rFonts w:ascii="Segoe UI" w:hAnsi="Segoe UI" w:cs="Segoe UI"/>
-          <w:color w:val="273239"/>
-          <w:spacing w:val="2"/>
-          <w:sz w:val="23"/>
-          <w:szCs w:val="23"/>
-        </w:rPr>
-      </w:pPr>
-      <w:r>
-        <w:rPr>
-          <w:rStyle w:val="Strong"/>
-          <w:rFonts w:ascii="Segoe UI" w:eastAsiaTheme="majorEastAsia" w:hAnsi="Segoe UI" w:cs="Segoe UI"/>
-          <w:color w:val="273239"/>
-          <w:spacing w:val="2"/>
-          <w:sz w:val="23"/>
-          <w:szCs w:val="23"/>
-          <w:bdr w:val="none" w:sz="0" w:space="0" w:color="auto" w:frame="1"/>
-        </w:rPr>
-        <w:t>Declarative Programming </w:t>
-      </w:r>
-      <w:r>
-        <w:rPr>
-          <w:rFonts w:ascii="Segoe UI" w:hAnsi="Segoe UI" w:cs="Segoe UI"/>
-          <w:color w:val="273239"/>
-          <w:spacing w:val="2"/>
-          <w:sz w:val="23"/>
-          <w:szCs w:val="23"/>
-        </w:rPr>
-        <w:t>as the</w:t>
-      </w:r>
-      <w:r>
-        <w:rPr>
-          <w:rStyle w:val="Strong"/>
-          <w:rFonts w:ascii="Segoe UI" w:eastAsiaTheme="majorEastAsia" w:hAnsi="Segoe UI" w:cs="Segoe UI"/>
-          <w:color w:val="273239"/>
-          <w:spacing w:val="2"/>
-          <w:sz w:val="23"/>
-          <w:szCs w:val="23"/>
-          <w:bdr w:val="none" w:sz="0" w:space="0" w:color="auto" w:frame="1"/>
-        </w:rPr>
-        <w:t> </w:t>
-      </w:r>
-      <w:r>
-        <w:rPr>
-          <w:rFonts w:ascii="Segoe UI" w:hAnsi="Segoe UI" w:cs="Segoe UI"/>
-          <w:color w:val="273239"/>
-          <w:spacing w:val="2"/>
-          <w:sz w:val="23"/>
-          <w:szCs w:val="23"/>
-        </w:rPr>
-        <w:t xml:space="preserve">name suggests is a type of programming paradigm that describes what programs to be executed. Developers are more concerned with the answer that is received. It declares what kind of results we want and leave programming language aside focusing on simply figuring out how to produce them. In simple words, it mainly focuses on </w:t>
+        <w:rPr>
+          <w:rFonts w:ascii="Roboto" w:hAnsi="Roboto" w:cs="Arial"/>
+          <w:b/>
+          <w:bCs/>
+          <w:color w:val="4D5B7C"/>
+          <w:lang w:val="en-US"/>
+        </w:rPr>
+      </w:pPr>
+      <w:r>
+        <w:rPr>
+          <w:rFonts w:ascii="Roboto" w:hAnsi="Roboto" w:cs="Arial"/>
+          <w:b/>
+          <w:bCs/>
+          <w:color w:val="4D5B7C"/>
+          <w:lang w:val="en-US"/>
+        </w:rPr>
+        <w:t>}</w:t>
+      </w:r>
+    </w:p>
+    <w:p>
+      <w:pPr>
+        <w:spacing w:before="100" w:beforeAutospacing="1" w:after="100" w:afterAutospacing="1" w:line="240" w:lineRule="auto"/>
+        <w:rPr>
+          <w:rFonts w:ascii="Roboto" w:hAnsi="Roboto" w:cs="Arial"/>
+          <w:color w:val="4D5B7C"/>
+          <w:lang w:val="en-US"/>
+        </w:rPr>
+      </w:pPr>
+      <w:r>
+        <w:rPr>
+          <w:rFonts w:ascii="Roboto" w:hAnsi="Roboto" w:cs="Arial"/>
+          <w:color w:val="4D5B7C"/>
+          <w:lang w:val="en-US"/>
+        </w:rPr>
+        <w:t xml:space="preserve">Here, you can see Cloud guidelines saying that now onwards every cloud has to provide two services </w:t>
       </w:r>
       <w:proofErr w:type="gramStart"/>
       <w:r>
         <w:rPr>
-          <w:rFonts w:ascii="Segoe UI" w:hAnsi="Segoe UI" w:cs="Segoe UI"/>
-          <w:color w:val="273239"/>
-          <w:spacing w:val="2"/>
-          <w:sz w:val="23"/>
-          <w:szCs w:val="23"/>
-        </w:rPr>
-        <w:t>end result</w:t>
+          <w:rFonts w:ascii="Roboto" w:hAnsi="Roboto" w:cs="Arial"/>
+          <w:color w:val="4D5B7C"/>
+          <w:lang w:val="en-US"/>
+        </w:rPr>
+        <w:t>i.e.</w:t>
       </w:r>
       <w:proofErr w:type="gramEnd"/>
       <w:r>
         <w:rPr>
-          <w:rFonts w:ascii="Segoe UI" w:hAnsi="Segoe UI" w:cs="Segoe UI"/>
-          <w:color w:val="273239"/>
-          <w:spacing w:val="2"/>
-          <w:sz w:val="23"/>
-          <w:szCs w:val="23"/>
-        </w:rPr>
-        <w:t xml:space="preserve">. It expresses the logic of computation. Miranda, Erlang, Haskell, </w:t>
+          <w:rFonts w:ascii="Roboto" w:hAnsi="Roboto" w:cs="Arial"/>
+          <w:color w:val="4D5B7C"/>
+          <w:lang w:val="en-US"/>
+        </w:rPr>
+        <w:t xml:space="preserve"> instances and storage.</w:t>
+      </w:r>
+    </w:p>
+    <w:p>
+      <w:pPr>
+        <w:spacing w:before="100" w:beforeAutospacing="1" w:after="100" w:afterAutospacing="1" w:line="240" w:lineRule="auto"/>
+        <w:rPr>
+          <w:rFonts w:ascii="Roboto" w:hAnsi="Roboto" w:cs="Arial"/>
+          <w:color w:val="4D5B7C"/>
+          <w:lang w:val="en-US"/>
+        </w:rPr>
+      </w:pPr>
+      <w:r>
+        <w:rPr>
+          <w:rFonts w:ascii="Roboto" w:hAnsi="Roboto" w:cs="Arial"/>
+          <w:color w:val="4D5B7C"/>
+          <w:lang w:val="en-US"/>
+        </w:rPr>
+        <w:t xml:space="preserve">What if, </w:t>
+      </w:r>
+      <w:r>
+        <w:rPr>
+          <w:rFonts w:ascii="Roboto" w:hAnsi="Roboto" w:cs="Arial"/>
+          <w:color w:val="4D5B7C"/>
+          <w:lang w:val="en-US"/>
+        </w:rPr>
+        <w:t xml:space="preserve">AWS </w:t>
+      </w:r>
+      <w:r>
+        <w:rPr>
+          <w:rFonts w:ascii="Roboto" w:hAnsi="Roboto" w:cs="Arial"/>
+          <w:color w:val="4D5B7C"/>
+          <w:lang w:val="en-US"/>
+        </w:rPr>
+        <w:t xml:space="preserve">cloud </w:t>
+      </w:r>
+      <w:proofErr w:type="gramStart"/>
+      <w:r>
+        <w:rPr>
+          <w:rFonts w:ascii="Roboto" w:hAnsi="Roboto" w:cs="Arial"/>
+          <w:color w:val="4D5B7C"/>
+          <w:lang w:val="en-US"/>
+        </w:rPr>
+        <w:t>don’t</w:t>
+      </w:r>
+      <w:proofErr w:type="gramEnd"/>
+      <w:r>
+        <w:rPr>
+          <w:rFonts w:ascii="Roboto" w:hAnsi="Roboto" w:cs="Arial"/>
+          <w:color w:val="4D5B7C"/>
+          <w:lang w:val="en-US"/>
+        </w:rPr>
+        <w:t xml:space="preserve"> want to provide the storage service</w:t>
+      </w:r>
+      <w:r>
+        <w:rPr>
+          <w:rFonts w:ascii="Roboto" w:hAnsi="Roboto" w:cs="Arial"/>
+          <w:color w:val="4D5B7C"/>
+          <w:lang w:val="en-US"/>
+        </w:rPr>
+        <w:t xml:space="preserve">. But because the </w:t>
+      </w:r>
+      <w:proofErr w:type="gramStart"/>
+      <w:r>
+        <w:rPr>
+          <w:rFonts w:ascii="Roboto" w:hAnsi="Roboto" w:cs="Arial"/>
+          <w:color w:val="4D5B7C"/>
+          <w:lang w:val="en-US"/>
+        </w:rPr>
+        <w:t>storage(</w:t>
+      </w:r>
+      <w:proofErr w:type="gramEnd"/>
+      <w:r>
+        <w:rPr>
+          <w:rFonts w:ascii="Roboto" w:hAnsi="Roboto" w:cs="Arial"/>
+          <w:color w:val="4D5B7C"/>
+          <w:lang w:val="en-US"/>
+        </w:rPr>
+        <w:t>) method is added as abstract method so every cloud has to forcefully override the storage() method.</w:t>
+      </w:r>
+    </w:p>
+    <w:p>
+      <w:pPr>
+        <w:spacing w:before="100" w:beforeAutospacing="1" w:after="100" w:afterAutospacing="1" w:line="240" w:lineRule="auto"/>
+        <w:rPr>
+          <w:rFonts w:ascii="Roboto" w:hAnsi="Roboto" w:cs="Arial"/>
+          <w:color w:val="4D5B7C"/>
+          <w:lang w:val="en-US"/>
+        </w:rPr>
+      </w:pPr>
+      <w:r>
+        <w:rPr>
+          <w:rFonts w:ascii="Roboto" w:hAnsi="Roboto" w:cs="Arial"/>
+          <w:color w:val="4D5B7C"/>
+          <w:lang w:val="en-US"/>
+        </w:rPr>
+        <w:t xml:space="preserve">This situation is very common. </w:t>
+      </w:r>
+      <w:proofErr w:type="gramStart"/>
+      <w:r>
+        <w:rPr>
+          <w:rFonts w:ascii="Roboto" w:hAnsi="Roboto" w:cs="Arial"/>
+          <w:color w:val="4D5B7C"/>
+          <w:lang w:val="en-US"/>
+        </w:rPr>
+        <w:t>Nobody,</w:t>
+      </w:r>
+      <w:proofErr w:type="gramEnd"/>
+      <w:r>
+        <w:rPr>
+          <w:rFonts w:ascii="Roboto" w:hAnsi="Roboto" w:cs="Arial"/>
+          <w:color w:val="4D5B7C"/>
+          <w:lang w:val="en-US"/>
+        </w:rPr>
+        <w:t xml:space="preserve"> can imag</w:t>
+      </w:r>
+      <w:r>
+        <w:rPr>
+          <w:rFonts w:ascii="Roboto" w:hAnsi="Roboto" w:cs="Arial"/>
+          <w:color w:val="4D5B7C"/>
+          <w:lang w:val="en-US"/>
+        </w:rPr>
+        <w:t>ine</w:t>
+      </w:r>
+      <w:r>
+        <w:rPr>
+          <w:rFonts w:ascii="Roboto" w:hAnsi="Roboto" w:cs="Arial"/>
+          <w:color w:val="4D5B7C"/>
+          <w:lang w:val="en-US"/>
+        </w:rPr>
+        <w:t xml:space="preserve"> what is going to</w:t>
+      </w:r>
+      <w:r>
+        <w:rPr>
+          <w:rFonts w:ascii="Roboto" w:hAnsi="Roboto" w:cs="Arial"/>
+          <w:color w:val="4D5B7C"/>
+          <w:lang w:val="en-US"/>
+        </w:rPr>
+        <w:t xml:space="preserve"> be</w:t>
+      </w:r>
+      <w:r>
+        <w:rPr>
+          <w:rFonts w:ascii="Roboto" w:hAnsi="Roboto" w:cs="Arial"/>
+          <w:color w:val="4D5B7C"/>
+          <w:lang w:val="en-US"/>
+        </w:rPr>
+        <w:t xml:space="preserve"> happen in future. </w:t>
+      </w:r>
+      <w:proofErr w:type="gramStart"/>
+      <w:r>
+        <w:rPr>
+          <w:rFonts w:ascii="Roboto" w:hAnsi="Roboto" w:cs="Arial"/>
+          <w:color w:val="4D5B7C"/>
+          <w:lang w:val="en-US"/>
+        </w:rPr>
+        <w:t>So</w:t>
+      </w:r>
+      <w:proofErr w:type="gramEnd"/>
+      <w:r>
+        <w:rPr>
+          <w:rFonts w:ascii="Roboto" w:hAnsi="Roboto" w:cs="Arial"/>
+          <w:color w:val="4D5B7C"/>
+          <w:lang w:val="en-US"/>
+        </w:rPr>
+        <w:t xml:space="preserve"> java just introduced default method so that if</w:t>
+      </w:r>
+      <w:r>
+        <w:rPr>
+          <w:rFonts w:ascii="Roboto" w:hAnsi="Roboto" w:cs="Arial"/>
+          <w:color w:val="4D5B7C"/>
+          <w:lang w:val="en-US"/>
+        </w:rPr>
+        <w:t xml:space="preserve"> in future</w:t>
+      </w:r>
+      <w:r>
+        <w:rPr>
+          <w:rFonts w:ascii="Roboto" w:hAnsi="Roboto" w:cs="Arial"/>
+          <w:color w:val="4D5B7C"/>
+          <w:lang w:val="en-US"/>
+        </w:rPr>
+        <w:t xml:space="preserve"> Cloud interface wants to </w:t>
+      </w:r>
+      <w:r>
+        <w:rPr>
+          <w:rFonts w:ascii="Roboto" w:hAnsi="Roboto" w:cs="Arial"/>
+          <w:color w:val="4D5B7C"/>
+          <w:lang w:val="en-US"/>
+        </w:rPr>
+        <w:t>add</w:t>
+      </w:r>
+      <w:r>
+        <w:rPr>
+          <w:rFonts w:ascii="Roboto" w:hAnsi="Roboto" w:cs="Arial"/>
+          <w:color w:val="4D5B7C"/>
+          <w:lang w:val="en-US"/>
+        </w:rPr>
+        <w:t xml:space="preserve"> some</w:t>
+      </w:r>
+      <w:r>
+        <w:rPr>
+          <w:rFonts w:ascii="Roboto" w:hAnsi="Roboto" w:cs="Arial"/>
+          <w:color w:val="4D5B7C"/>
+          <w:lang w:val="en-US"/>
+        </w:rPr>
+        <w:t xml:space="preserve"> more</w:t>
+      </w:r>
+      <w:r>
+        <w:rPr>
+          <w:rFonts w:ascii="Roboto" w:hAnsi="Roboto" w:cs="Arial"/>
+          <w:color w:val="4D5B7C"/>
+          <w:lang w:val="en-US"/>
+        </w:rPr>
+        <w:t xml:space="preserve"> guidelines without forcing</w:t>
+      </w:r>
+      <w:r>
+        <w:rPr>
+          <w:rFonts w:ascii="Roboto" w:hAnsi="Roboto" w:cs="Arial"/>
+          <w:color w:val="4D5B7C"/>
+          <w:lang w:val="en-US"/>
+        </w:rPr>
+        <w:t xml:space="preserve"> it’s implemented classes to override those methods</w:t>
+      </w:r>
+      <w:r>
+        <w:rPr>
+          <w:rFonts w:ascii="Roboto" w:hAnsi="Roboto" w:cs="Arial"/>
+          <w:color w:val="4D5B7C"/>
+          <w:lang w:val="en-US"/>
+        </w:rPr>
+        <w:t xml:space="preserve">. What Cloud can do </w:t>
+      </w:r>
+      <w:proofErr w:type="gramStart"/>
+      <w:r>
+        <w:rPr>
+          <w:rFonts w:ascii="Roboto" w:hAnsi="Roboto" w:cs="Arial"/>
+          <w:color w:val="4D5B7C"/>
+          <w:lang w:val="en-US"/>
+        </w:rPr>
+        <w:t>is ?</w:t>
+      </w:r>
+      <w:proofErr w:type="gramEnd"/>
+      <w:r>
+        <w:rPr>
+          <w:rFonts w:ascii="Roboto" w:hAnsi="Roboto" w:cs="Arial"/>
+          <w:color w:val="4D5B7C"/>
+          <w:lang w:val="en-US"/>
+        </w:rPr>
+        <w:t xml:space="preserve"> Just add the </w:t>
+      </w:r>
+      <w:proofErr w:type="gramStart"/>
+      <w:r>
+        <w:rPr>
+          <w:rFonts w:ascii="Roboto" w:hAnsi="Roboto" w:cs="Arial"/>
+          <w:color w:val="4D5B7C"/>
+          <w:lang w:val="en-US"/>
+        </w:rPr>
+        <w:t>storage(</w:t>
+      </w:r>
+      <w:proofErr w:type="gramEnd"/>
+      <w:r>
+        <w:rPr>
+          <w:rFonts w:ascii="Roboto" w:hAnsi="Roboto" w:cs="Arial"/>
+          <w:color w:val="4D5B7C"/>
+          <w:lang w:val="en-US"/>
+        </w:rPr>
+        <w:t>) metho</w:t>
+      </w:r>
+      <w:r>
+        <w:rPr>
+          <w:rFonts w:ascii="Roboto" w:hAnsi="Roboto" w:cs="Arial"/>
+          <w:color w:val="4D5B7C"/>
+          <w:lang w:val="en-US"/>
+        </w:rPr>
+        <w:t>d</w:t>
+      </w:r>
+      <w:r>
+        <w:rPr>
+          <w:rFonts w:ascii="Roboto" w:hAnsi="Roboto" w:cs="Arial"/>
+          <w:color w:val="4D5B7C"/>
+          <w:lang w:val="en-US"/>
+        </w:rPr>
+        <w:t>s as a default method.</w:t>
+      </w:r>
+    </w:p>
+    <w:p>
+      <w:pPr>
+        <w:spacing w:before="100" w:beforeAutospacing="1" w:after="100" w:afterAutospacing="1" w:line="240" w:lineRule="auto"/>
+        <w:rPr>
+          <w:rFonts w:ascii="Roboto" w:hAnsi="Roboto" w:cs="Arial"/>
+          <w:color w:val="4D5B7C"/>
+          <w:lang w:val="en-US"/>
+        </w:rPr>
+      </w:pPr>
+      <w:r>
+        <w:rPr>
+          <w:rFonts w:ascii="Roboto" w:hAnsi="Roboto" w:cs="Arial"/>
+          <w:color w:val="4D5B7C"/>
+          <w:lang w:val="en-US"/>
+        </w:rPr>
+        <w:t xml:space="preserve">Now, whoever wants to provide storage service they just simply override the default </w:t>
+      </w:r>
+      <w:proofErr w:type="gramStart"/>
+      <w:r>
+        <w:rPr>
+          <w:rFonts w:ascii="Roboto" w:hAnsi="Roboto" w:cs="Arial"/>
+          <w:color w:val="4D5B7C"/>
+          <w:lang w:val="en-US"/>
+        </w:rPr>
+        <w:t>storage(</w:t>
+      </w:r>
+      <w:proofErr w:type="gramEnd"/>
+      <w:r>
+        <w:rPr>
+          <w:rFonts w:ascii="Roboto" w:hAnsi="Roboto" w:cs="Arial"/>
+          <w:color w:val="4D5B7C"/>
+          <w:lang w:val="en-US"/>
+        </w:rPr>
+        <w:t>) method.</w:t>
+      </w:r>
+    </w:p>
+    <w:p>
+      <w:pPr>
+        <w:spacing w:before="100" w:beforeAutospacing="1" w:after="100" w:afterAutospacing="1" w:line="240" w:lineRule="auto"/>
+        <w:ind w:left="720"/>
+        <w:rPr>
+          <w:rFonts w:ascii="Roboto" w:hAnsi="Roboto" w:cs="Arial"/>
+          <w:b/>
+          <w:bCs/>
+          <w:color w:val="4D5B7C"/>
+          <w:lang w:val="en-US"/>
+        </w:rPr>
+      </w:pPr>
+      <w:r>
+        <w:rPr>
+          <w:rFonts w:ascii="Roboto" w:hAnsi="Roboto" w:cs="Arial"/>
+          <w:b/>
+          <w:bCs/>
+          <w:color w:val="4D5B7C"/>
+          <w:lang w:val="en-US"/>
+        </w:rPr>
+        <w:t>i</w:t>
+      </w:r>
+      <w:r>
+        <w:rPr>
+          <w:rFonts w:ascii="Roboto" w:hAnsi="Roboto" w:cs="Arial"/>
+          <w:b/>
+          <w:bCs/>
+          <w:color w:val="4D5B7C"/>
+          <w:lang w:val="en-US"/>
+        </w:rPr>
+        <w:t>nterface Cloud {</w:t>
+      </w:r>
+    </w:p>
+    <w:p>
+      <w:pPr>
+        <w:spacing w:before="100" w:beforeAutospacing="1" w:after="100" w:afterAutospacing="1" w:line="240" w:lineRule="auto"/>
+        <w:ind w:left="720"/>
+        <w:rPr>
+          <w:rFonts w:ascii="Roboto" w:hAnsi="Roboto" w:cs="Arial"/>
+          <w:b/>
+          <w:bCs/>
+          <w:color w:val="4D5B7C"/>
+          <w:lang w:val="en-US"/>
+        </w:rPr>
+      </w:pPr>
+      <w:r>
+        <w:rPr>
+          <w:rFonts w:ascii="Roboto" w:hAnsi="Roboto" w:cs="Arial"/>
+          <w:b/>
+          <w:bCs/>
+          <w:color w:val="4D5B7C"/>
+          <w:lang w:val="en-US"/>
+        </w:rPr>
+        <w:tab/>
+        <w:t xml:space="preserve">void </w:t>
       </w:r>
       <w:proofErr w:type="spellStart"/>
-      <w:r>
-        <w:rPr>
-          <w:rFonts w:ascii="Segoe UI" w:hAnsi="Segoe UI" w:cs="Segoe UI"/>
-          <w:color w:val="273239"/>
-          <w:spacing w:val="2"/>
-          <w:sz w:val="23"/>
-          <w:szCs w:val="23"/>
-        </w:rPr>
-        <w:t>Prolog</w:t>
+      <w:proofErr w:type="gramStart"/>
+      <w:r>
+        <w:rPr>
+          <w:rFonts w:ascii="Roboto" w:hAnsi="Roboto" w:cs="Arial"/>
+          <w:b/>
+          <w:bCs/>
+          <w:color w:val="4D5B7C"/>
+          <w:lang w:val="en-US"/>
+        </w:rPr>
+        <w:t>instaces</w:t>
       </w:r>
       <w:proofErr w:type="spellEnd"/>
       <w:r>
         <w:rPr>
-          <w:rFonts w:ascii="Segoe UI" w:hAnsi="Segoe UI" w:cs="Segoe UI"/>
-          <w:color w:val="273239"/>
-          <w:spacing w:val="2"/>
-          <w:sz w:val="23"/>
-          <w:szCs w:val="23"/>
-        </w:rPr>
-        <w:t xml:space="preserve"> are a few popular examples of declarative programming.</w:t>
+          <w:rFonts w:ascii="Roboto" w:hAnsi="Roboto" w:cs="Arial"/>
+          <w:b/>
+          <w:bCs/>
+          <w:color w:val="4D5B7C"/>
+          <w:lang w:val="en-US"/>
+        </w:rPr>
+        <w:t>(</w:t>
+      </w:r>
+      <w:proofErr w:type="gramEnd"/>
+      <w:r>
+        <w:rPr>
+          <w:rFonts w:ascii="Roboto" w:hAnsi="Roboto" w:cs="Arial"/>
+          <w:b/>
+          <w:bCs/>
+          <w:color w:val="4D5B7C"/>
+          <w:lang w:val="en-US"/>
+        </w:rPr>
+        <w:t>);</w:t>
       </w:r>
     </w:p>
     <w:p>
       <w:pPr>
         <w:spacing w:before="100" w:beforeAutospacing="1" w:after="100" w:afterAutospacing="1" w:line="240" w:lineRule="auto"/>
-        <w:rPr>
-          <w:rFonts w:ascii="Roboto" w:hAnsi="Roboto" w:cs="Arial"/>
-          <w:color w:val="4D5B7C"/>
-        </w:rPr>
-      </w:pPr>
+        <w:ind w:left="720"/>
+        <w:rPr>
+          <w:rFonts w:ascii="Roboto" w:hAnsi="Roboto" w:cs="Arial"/>
+          <w:b/>
+          <w:bCs/>
+          <w:color w:val="4D5B7C"/>
+          <w:lang w:val="en-US"/>
+        </w:rPr>
+      </w:pPr>
+      <w:r>
+        <w:rPr>
+          <w:rFonts w:ascii="Roboto" w:hAnsi="Roboto" w:cs="Arial"/>
+          <w:b/>
+          <w:bCs/>
+          <w:color w:val="4D5B7C"/>
+          <w:lang w:val="en-US"/>
+        </w:rPr>
+        <w:tab/>
+      </w:r>
+      <w:r>
+        <w:rPr>
+          <w:rFonts w:ascii="Roboto" w:hAnsi="Roboto" w:cs="Arial"/>
+          <w:b/>
+          <w:bCs/>
+          <w:color w:val="4D5B7C"/>
+          <w:lang w:val="en-US"/>
+        </w:rPr>
+        <w:t xml:space="preserve">default </w:t>
+      </w:r>
+      <w:r>
+        <w:rPr>
+          <w:rFonts w:ascii="Roboto" w:hAnsi="Roboto" w:cs="Arial"/>
+          <w:b/>
+          <w:bCs/>
+          <w:color w:val="4D5B7C"/>
+          <w:lang w:val="en-US"/>
+        </w:rPr>
+        <w:t xml:space="preserve">void </w:t>
+      </w:r>
+      <w:proofErr w:type="gramStart"/>
+      <w:r>
+        <w:rPr>
+          <w:rFonts w:ascii="Roboto" w:hAnsi="Roboto" w:cs="Arial"/>
+          <w:b/>
+          <w:bCs/>
+          <w:color w:val="4D5B7C"/>
+          <w:lang w:val="en-US"/>
+        </w:rPr>
+        <w:t>storage(</w:t>
+      </w:r>
+      <w:proofErr w:type="gramEnd"/>
+      <w:r>
+        <w:rPr>
+          <w:rFonts w:ascii="Roboto" w:hAnsi="Roboto" w:cs="Arial"/>
+          <w:b/>
+          <w:bCs/>
+          <w:color w:val="4D5B7C"/>
+          <w:lang w:val="en-US"/>
+        </w:rPr>
+        <w:t>);</w:t>
+      </w:r>
+    </w:p>
+    <w:p>
+      <w:pPr>
+        <w:spacing w:before="100" w:beforeAutospacing="1" w:after="100" w:afterAutospacing="1" w:line="240" w:lineRule="auto"/>
+        <w:ind w:left="720"/>
+        <w:rPr>
+          <w:rFonts w:ascii="Roboto" w:hAnsi="Roboto" w:cs="Arial"/>
+          <w:lang w:val="en-US"/>
+        </w:rPr>
+      </w:pPr>
+      <w:r>
+        <w:rPr>
+          <w:rFonts w:ascii="Roboto" w:hAnsi="Roboto" w:cs="Arial"/>
+          <w:b/>
+          <w:bCs/>
+          <w:color w:val="4D5B7C"/>
+          <w:lang w:val="en-US"/>
+        </w:rPr>
+        <w:t>}</w:t>
+      </w:r>
     </w:p>
     <w:sectPr>
-      <w:headerReference w:type="default" r:id="rId10"/>
+      <w:headerReference w:type="default" r:id="rId7"/>
       <w:pgSz w:w="11906" w:h="16838"/>
       <w:pgMar w:top="1440" w:right="1440" w:bottom="1440" w:left="1440" w:header="708" w:footer="708" w:gutter="0"/>
       <w:cols w:space="708"/>
@@ -992,7 +3054,7 @@
         <w:sz w:val="32"/>
         <w:szCs w:val="32"/>
       </w:rPr>
-      <w:t>Questions</w:t>
+      <w:t>Interface Default Methods</w:t>
     </w:r>
   </w:p>
 </w:hdr>
@@ -3784,7 +5846,7 @@
   <w:style w:type="paragraph" w:default="1" w:styleId="Normal">
     <w:name w:val="Normal"/>
     <w:qFormat/>
-    <w:rsid w:val="00B968CF"/>
+    <w:rsid w:val="00241BBD"/>
   </w:style>
   <w:style w:type="paragraph" w:styleId="Heading1">
     <w:name w:val="heading 1"/>

</xml_diff>